<commit_message>
Testing, layout of report
</commit_message>
<xml_diff>
--- a/Fall 2020 Documents/The Green Machine Final Report- Sustainability Website.docx
+++ b/Fall 2020 Documents/The Green Machine Final Report- Sustainability Website.docx
@@ -70,16 +70,16 @@
         <w:rPr>
           <w:b/>
           <w:color w:val="333333"/>
-          <w:sz w:val="20"/>
-          <w:szCs w:val="20"/>
-        </w:rPr>
-      </w:pPr>
-      <w:r>
-        <w:rPr>
-          <w:b/>
-          <w:color w:val="333333"/>
-          <w:sz w:val="20"/>
-          <w:szCs w:val="20"/>
+          <w:sz w:val="28"/>
+          <w:szCs w:val="28"/>
+        </w:rPr>
+      </w:pPr>
+      <w:r>
+        <w:rPr>
+          <w:b/>
+          <w:color w:val="333333"/>
+          <w:sz w:val="28"/>
+          <w:szCs w:val="28"/>
         </w:rPr>
         <w:t>Technologies Used:</w:t>
       </w:r>
@@ -228,16 +228,16 @@
         <w:rPr>
           <w:b/>
           <w:color w:val="333333"/>
-          <w:sz w:val="20"/>
-          <w:szCs w:val="20"/>
-        </w:rPr>
-      </w:pPr>
-      <w:r>
-        <w:rPr>
-          <w:b/>
-          <w:color w:val="333333"/>
-          <w:sz w:val="20"/>
-          <w:szCs w:val="20"/>
+          <w:sz w:val="28"/>
+          <w:szCs w:val="28"/>
+        </w:rPr>
+      </w:pPr>
+      <w:r>
+        <w:rPr>
+          <w:b/>
+          <w:color w:val="333333"/>
+          <w:sz w:val="28"/>
+          <w:szCs w:val="28"/>
         </w:rPr>
         <w:t>Features Implemented:</w:t>
       </w:r>
@@ -628,18 +628,17 @@
         <w:rPr>
           <w:b/>
           <w:color w:val="333333"/>
-          <w:sz w:val="20"/>
-          <w:szCs w:val="20"/>
-        </w:rPr>
-      </w:pPr>
-      <w:r>
-        <w:rPr>
-          <w:b/>
-          <w:color w:val="333333"/>
-          <w:sz w:val="20"/>
-          <w:szCs w:val="20"/>
-        </w:rPr>
-        <w:lastRenderedPageBreak/>
+          <w:sz w:val="28"/>
+          <w:szCs w:val="28"/>
+        </w:rPr>
+      </w:pPr>
+      <w:r>
+        <w:rPr>
+          <w:b/>
+          <w:color w:val="333333"/>
+          <w:sz w:val="28"/>
+          <w:szCs w:val="28"/>
+        </w:rPr>
         <w:t>Features to be done:</w:t>
       </w:r>
     </w:p>
@@ -705,16 +704,16 @@
         <w:rPr>
           <w:b/>
           <w:color w:val="333333"/>
-          <w:sz w:val="20"/>
-          <w:szCs w:val="20"/>
-        </w:rPr>
-      </w:pPr>
-      <w:r>
-        <w:rPr>
-          <w:b/>
-          <w:color w:val="333333"/>
-          <w:sz w:val="20"/>
-          <w:szCs w:val="20"/>
+          <w:sz w:val="28"/>
+          <w:szCs w:val="28"/>
+        </w:rPr>
+      </w:pPr>
+      <w:r>
+        <w:rPr>
+          <w:b/>
+          <w:color w:val="333333"/>
+          <w:sz w:val="28"/>
+          <w:szCs w:val="28"/>
         </w:rPr>
         <w:t>Known Issues:</w:t>
       </w:r>
@@ -788,15 +787,7 @@
           <w:sz w:val="20"/>
           <w:szCs w:val="20"/>
         </w:rPr>
-        <w:t>At time of</w:t>
-      </w:r>
-      <w:r>
-        <w:rPr>
-          <w:color w:val="333333"/>
-          <w:sz w:val="20"/>
-          <w:szCs w:val="20"/>
-        </w:rPr>
-        <w:t xml:space="preserve"> deployment the pledges are aligned to the very left edge of the screen</w:t>
+        <w:t>At time of deployment the pledges are aligned to the very left edge of the screen</w:t>
       </w:r>
     </w:p>
     <w:p>
@@ -836,15 +827,15 @@
         <w:rPr>
           <w:b/>
           <w:color w:val="333333"/>
-          <w:sz w:val="20"/>
-          <w:szCs w:val="20"/>
-        </w:rPr>
-      </w:pPr>
-      <w:r>
-        <w:rPr>
-          <w:color w:val="333333"/>
-          <w:sz w:val="20"/>
-          <w:szCs w:val="20"/>
+          <w:sz w:val="28"/>
+          <w:szCs w:val="28"/>
+        </w:rPr>
+      </w:pPr>
+      <w:r>
+        <w:rPr>
+          <w:color w:val="333333"/>
+          <w:sz w:val="28"/>
+          <w:szCs w:val="28"/>
         </w:rPr>
         <w:t xml:space="preserve"> </w:t>
       </w:r>
@@ -852,8 +843,8 @@
         <w:rPr>
           <w:b/>
           <w:color w:val="333333"/>
-          <w:sz w:val="20"/>
-          <w:szCs w:val="20"/>
+          <w:sz w:val="28"/>
+          <w:szCs w:val="28"/>
         </w:rPr>
         <w:t>Live Demo:</w:t>
       </w:r>
@@ -992,18 +983,17 @@
         <w:rPr>
           <w:b/>
           <w:color w:val="333333"/>
-          <w:sz w:val="20"/>
-          <w:szCs w:val="20"/>
-        </w:rPr>
-      </w:pPr>
-      <w:r>
-        <w:rPr>
-          <w:b/>
-          <w:color w:val="333333"/>
-          <w:sz w:val="20"/>
-          <w:szCs w:val="20"/>
-        </w:rPr>
-        <w:lastRenderedPageBreak/>
+          <w:sz w:val="28"/>
+          <w:szCs w:val="28"/>
+        </w:rPr>
+      </w:pPr>
+      <w:r>
+        <w:rPr>
+          <w:b/>
+          <w:color w:val="333333"/>
+          <w:sz w:val="28"/>
+          <w:szCs w:val="28"/>
+        </w:rPr>
         <w:t>Project Flyer</w:t>
       </w:r>
     </w:p>
@@ -1156,18 +1146,17 @@
         <w:rPr>
           <w:b/>
           <w:color w:val="333333"/>
-          <w:sz w:val="20"/>
-          <w:szCs w:val="20"/>
-        </w:rPr>
-      </w:pPr>
-      <w:r>
-        <w:rPr>
-          <w:b/>
-          <w:color w:val="333333"/>
-          <w:sz w:val="20"/>
-          <w:szCs w:val="20"/>
-        </w:rPr>
-        <w:lastRenderedPageBreak/>
+          <w:sz w:val="28"/>
+          <w:szCs w:val="28"/>
+        </w:rPr>
+      </w:pPr>
+      <w:r>
+        <w:rPr>
+          <w:b/>
+          <w:color w:val="333333"/>
+          <w:sz w:val="28"/>
+          <w:szCs w:val="28"/>
+        </w:rPr>
         <w:t>The Green Machine Members:</w:t>
       </w:r>
     </w:p>
@@ -1478,15 +1467,7 @@
           <w:sz w:val="20"/>
           <w:szCs w:val="20"/>
         </w:rPr>
-        <w:t>UI/UX</w:t>
-      </w:r>
-      <w:r>
-        <w:rPr>
-          <w:color w:val="333333"/>
-          <w:sz w:val="20"/>
-          <w:szCs w:val="20"/>
-        </w:rPr>
-        <w:t xml:space="preserve"> Design, Client Liaison.</w:t>
+        <w:t>UI/UX Design, Client Liaison.</w:t>
       </w:r>
     </w:p>
     <w:p>
@@ -1622,18 +1603,17 @@
         <w:rPr>
           <w:b/>
           <w:color w:val="333333"/>
-          <w:sz w:val="20"/>
-          <w:szCs w:val="20"/>
-        </w:rPr>
-      </w:pPr>
-      <w:r>
-        <w:rPr>
-          <w:b/>
-          <w:color w:val="333333"/>
-          <w:sz w:val="20"/>
-          <w:szCs w:val="20"/>
-        </w:rPr>
-        <w:lastRenderedPageBreak/>
+          <w:sz w:val="28"/>
+          <w:szCs w:val="28"/>
+        </w:rPr>
+      </w:pPr>
+      <w:r>
+        <w:rPr>
+          <w:b/>
+          <w:color w:val="333333"/>
+          <w:sz w:val="28"/>
+          <w:szCs w:val="28"/>
+        </w:rPr>
         <w:t>Client:</w:t>
       </w:r>
     </w:p>
@@ -1802,58 +1782,1140 @@
     </w:p>
     <w:p>
       <w:pPr>
-        <w:shd w:val="clear" w:color="auto" w:fill="FFFFFF"/>
-        <w:spacing w:before="240" w:after="40"/>
-        <w:rPr>
-          <w:color w:val="1A1A1A"/>
-          <w:sz w:val="20"/>
-          <w:szCs w:val="20"/>
-        </w:rPr>
-      </w:pPr>
-    </w:p>
-    <w:p>
-      <w:pPr>
-        <w:shd w:val="clear" w:color="auto" w:fill="FFFFFF"/>
-        <w:spacing w:before="240" w:after="40"/>
-        <w:rPr>
-          <w:b/>
-          <w:color w:val="1A1A1A"/>
-          <w:sz w:val="20"/>
-          <w:szCs w:val="20"/>
-        </w:rPr>
-      </w:pPr>
-    </w:p>
-    <w:p>
-      <w:pPr>
-        <w:shd w:val="clear" w:color="auto" w:fill="FFFFFF"/>
-        <w:spacing w:before="240" w:after="40"/>
-        <w:rPr>
-          <w:b/>
-          <w:color w:val="1A1A1A"/>
-          <w:sz w:val="20"/>
-          <w:szCs w:val="20"/>
-        </w:rPr>
-      </w:pPr>
-    </w:p>
-    <w:p>
-      <w:pPr>
-        <w:shd w:val="clear" w:color="auto" w:fill="FFFFFF"/>
-        <w:spacing w:before="240" w:after="40"/>
-        <w:rPr>
-          <w:b/>
-          <w:color w:val="1A1A1A"/>
-          <w:sz w:val="20"/>
-          <w:szCs w:val="20"/>
-        </w:rPr>
-      </w:pPr>
-      <w:r>
-        <w:rPr>
-          <w:b/>
-          <w:color w:val="1A1A1A"/>
-          <w:sz w:val="20"/>
-          <w:szCs w:val="20"/>
+        <w:rPr>
+          <w:color w:val="1A1A1A"/>
+          <w:sz w:val="20"/>
+          <w:szCs w:val="20"/>
+        </w:rPr>
+      </w:pPr>
+      <w:r>
+        <w:rPr>
+          <w:color w:val="1A1A1A"/>
+          <w:sz w:val="20"/>
+          <w:szCs w:val="20"/>
+        </w:rPr>
+        <w:br w:type="page"/>
+      </w:r>
+    </w:p>
+    <w:p>
+      <w:pPr>
+        <w:shd w:val="clear" w:color="auto" w:fill="FFFFFF"/>
+        <w:spacing w:before="240" w:after="40"/>
+        <w:rPr>
+          <w:b/>
+          <w:color w:val="1A1A1A"/>
+          <w:sz w:val="28"/>
+          <w:szCs w:val="28"/>
+        </w:rPr>
+      </w:pPr>
+      <w:r>
+        <w:rPr>
+          <w:b/>
+          <w:color w:val="1A1A1A"/>
+          <w:sz w:val="28"/>
+          <w:szCs w:val="28"/>
         </w:rPr>
         <w:lastRenderedPageBreak/>
+        <w:t>Testing</w:t>
+      </w:r>
+    </w:p>
+    <w:p>
+      <w:pPr>
+        <w:pStyle w:val="ListParagraph"/>
+        <w:numPr>
+          <w:ilvl w:val="0"/>
+          <w:numId w:val="3"/>
+        </w:numPr>
+        <w:shd w:val="clear" w:color="auto" w:fill="FFFFFF"/>
+        <w:spacing w:before="240" w:after="40"/>
+        <w:rPr>
+          <w:color w:val="1A1A1A"/>
+          <w:sz w:val="20"/>
+          <w:szCs w:val="20"/>
+        </w:rPr>
+      </w:pPr>
+      <w:r>
+        <w:rPr>
+          <w:color w:val="1A1A1A"/>
+          <w:sz w:val="20"/>
+          <w:szCs w:val="20"/>
+        </w:rPr>
+        <w:t>Angular Routing</w:t>
+      </w:r>
+      <w:r>
+        <w:rPr>
+          <w:color w:val="1A1A1A"/>
+          <w:sz w:val="20"/>
+          <w:szCs w:val="20"/>
+        </w:rPr>
+        <w:t>:</w:t>
+      </w:r>
+    </w:p>
+    <w:p>
+      <w:pPr>
+        <w:shd w:val="clear" w:color="auto" w:fill="FFFFFF"/>
+        <w:spacing w:before="240" w:after="40"/>
+        <w:rPr>
+          <w:bCs/>
+          <w:color w:val="1A1A1A"/>
+          <w:sz w:val="20"/>
+          <w:szCs w:val="20"/>
+        </w:rPr>
+      </w:pPr>
+      <w:r>
+        <w:rPr>
+          <w:noProof/>
+        </w:rPr>
+        <w:drawing>
+          <wp:inline distT="0" distB="0" distL="0" distR="0" wp14:anchorId="3CD5064A" wp14:editId="1C832E43">
+            <wp:extent cx="5943600" cy="2163445"/>
+            <wp:effectExtent l="0" t="0" r="0" b="8255"/>
+            <wp:docPr id="5" name="Picture 5"/>
+            <wp:cNvGraphicFramePr>
+              <a:graphicFrameLocks xmlns:a="http://schemas.openxmlformats.org/drawingml/2006/main" noChangeAspect="1"/>
+            </wp:cNvGraphicFramePr>
+            <a:graphic xmlns:a="http://schemas.openxmlformats.org/drawingml/2006/main">
+              <a:graphicData uri="http://schemas.openxmlformats.org/drawingml/2006/picture">
+                <pic:pic xmlns:pic="http://schemas.openxmlformats.org/drawingml/2006/picture">
+                  <pic:nvPicPr>
+                    <pic:cNvPr id="0" name="Picture 1"/>
+                    <pic:cNvPicPr>
+                      <a:picLocks noChangeAspect="1" noChangeArrowheads="1"/>
+                    </pic:cNvPicPr>
+                  </pic:nvPicPr>
+                  <pic:blipFill>
+                    <a:blip r:embed="rId11">
+                      <a:extLst>
+                        <a:ext uri="{28A0092B-C50C-407E-A947-70E740481C1C}">
+                          <a14:useLocalDpi xmlns:a14="http://schemas.microsoft.com/office/drawing/2010/main" val="0"/>
+                        </a:ext>
+                      </a:extLst>
+                    </a:blip>
+                    <a:srcRect/>
+                    <a:stretch>
+                      <a:fillRect/>
+                    </a:stretch>
+                  </pic:blipFill>
+                  <pic:spPr bwMode="auto">
+                    <a:xfrm>
+                      <a:off x="0" y="0"/>
+                      <a:ext cx="5943600" cy="2163445"/>
+                    </a:xfrm>
+                    <a:prstGeom prst="rect">
+                      <a:avLst/>
+                    </a:prstGeom>
+                    <a:noFill/>
+                    <a:ln>
+                      <a:noFill/>
+                    </a:ln>
+                  </pic:spPr>
+                </pic:pic>
+              </a:graphicData>
+            </a:graphic>
+          </wp:inline>
+        </w:drawing>
+      </w:r>
+    </w:p>
+    <w:p>
+      <w:pPr>
+        <w:pStyle w:val="ListParagraph"/>
+        <w:numPr>
+          <w:ilvl w:val="1"/>
+          <w:numId w:val="3"/>
+        </w:numPr>
+        <w:shd w:val="clear" w:color="auto" w:fill="FFFFFF"/>
+        <w:spacing w:before="240" w:after="40"/>
+        <w:rPr>
+          <w:bCs/>
+          <w:color w:val="1A1A1A"/>
+          <w:sz w:val="20"/>
+          <w:szCs w:val="20"/>
+        </w:rPr>
+      </w:pPr>
+      <w:r>
+        <w:rPr>
+          <w:bCs/>
+          <w:color w:val="1A1A1A"/>
+          <w:sz w:val="20"/>
+          <w:szCs w:val="20"/>
+        </w:rPr>
+        <w:t>The app-</w:t>
+      </w:r>
+      <w:proofErr w:type="spellStart"/>
+      <w:proofErr w:type="gramStart"/>
+      <w:r>
+        <w:rPr>
+          <w:bCs/>
+          <w:color w:val="1A1A1A"/>
+          <w:sz w:val="20"/>
+          <w:szCs w:val="20"/>
+        </w:rPr>
+        <w:t>routing.spec</w:t>
+      </w:r>
+      <w:proofErr w:type="gramEnd"/>
+      <w:r>
+        <w:rPr>
+          <w:bCs/>
+          <w:color w:val="1A1A1A"/>
+          <w:sz w:val="20"/>
+          <w:szCs w:val="20"/>
+        </w:rPr>
+        <w:t>.ts</w:t>
+      </w:r>
+      <w:proofErr w:type="spellEnd"/>
+      <w:r>
+        <w:rPr>
+          <w:bCs/>
+          <w:color w:val="1A1A1A"/>
+          <w:sz w:val="20"/>
+          <w:szCs w:val="20"/>
+        </w:rPr>
+        <w:t xml:space="preserve"> file creates a testing environment with mock objects before each test case</w:t>
+      </w:r>
+    </w:p>
+    <w:p>
+      <w:pPr>
+        <w:shd w:val="clear" w:color="auto" w:fill="FFFFFF"/>
+        <w:spacing w:before="240" w:after="40"/>
+        <w:rPr>
+          <w:bCs/>
+          <w:color w:val="1A1A1A"/>
+          <w:sz w:val="20"/>
+          <w:szCs w:val="20"/>
+        </w:rPr>
+      </w:pPr>
+      <w:r>
+        <w:rPr>
+          <w:noProof/>
+        </w:rPr>
+        <w:drawing>
+          <wp:inline distT="0" distB="0" distL="0" distR="0" wp14:anchorId="4EF4BDC2" wp14:editId="04E1C7D4">
+            <wp:extent cx="5943600" cy="1687195"/>
+            <wp:effectExtent l="0" t="0" r="0" b="8255"/>
+            <wp:docPr id="10" name="Picture 10"/>
+            <wp:cNvGraphicFramePr>
+              <a:graphicFrameLocks xmlns:a="http://schemas.openxmlformats.org/drawingml/2006/main" noChangeAspect="1"/>
+            </wp:cNvGraphicFramePr>
+            <a:graphic xmlns:a="http://schemas.openxmlformats.org/drawingml/2006/main">
+              <a:graphicData uri="http://schemas.openxmlformats.org/drawingml/2006/picture">
+                <pic:pic xmlns:pic="http://schemas.openxmlformats.org/drawingml/2006/picture">
+                  <pic:nvPicPr>
+                    <pic:cNvPr id="0" name="Picture 3"/>
+                    <pic:cNvPicPr>
+                      <a:picLocks noChangeAspect="1" noChangeArrowheads="1"/>
+                    </pic:cNvPicPr>
+                  </pic:nvPicPr>
+                  <pic:blipFill>
+                    <a:blip r:embed="rId12">
+                      <a:extLst>
+                        <a:ext uri="{28A0092B-C50C-407E-A947-70E740481C1C}">
+                          <a14:useLocalDpi xmlns:a14="http://schemas.microsoft.com/office/drawing/2010/main" val="0"/>
+                        </a:ext>
+                      </a:extLst>
+                    </a:blip>
+                    <a:srcRect/>
+                    <a:stretch>
+                      <a:fillRect/>
+                    </a:stretch>
+                  </pic:blipFill>
+                  <pic:spPr bwMode="auto">
+                    <a:xfrm>
+                      <a:off x="0" y="0"/>
+                      <a:ext cx="5943600" cy="1687195"/>
+                    </a:xfrm>
+                    <a:prstGeom prst="rect">
+                      <a:avLst/>
+                    </a:prstGeom>
+                    <a:noFill/>
+                    <a:ln>
+                      <a:noFill/>
+                    </a:ln>
+                  </pic:spPr>
+                </pic:pic>
+              </a:graphicData>
+            </a:graphic>
+          </wp:inline>
+        </w:drawing>
+      </w:r>
+    </w:p>
+    <w:p>
+      <w:pPr>
+        <w:pStyle w:val="ListParagraph"/>
+        <w:numPr>
+          <w:ilvl w:val="1"/>
+          <w:numId w:val="3"/>
+        </w:numPr>
+        <w:shd w:val="clear" w:color="auto" w:fill="FFFFFF"/>
+        <w:spacing w:before="240" w:after="40"/>
+        <w:rPr>
+          <w:bCs/>
+          <w:color w:val="1A1A1A"/>
+          <w:sz w:val="20"/>
+          <w:szCs w:val="20"/>
+        </w:rPr>
+      </w:pPr>
+      <w:r>
+        <w:rPr>
+          <w:bCs/>
+          <w:color w:val="1A1A1A"/>
+          <w:sz w:val="20"/>
+          <w:szCs w:val="20"/>
+        </w:rPr>
+        <w:t xml:space="preserve">Each route (which must have been exported first) is tested to make sure that when that route or </w:t>
+      </w:r>
+      <w:proofErr w:type="spellStart"/>
+      <w:r>
+        <w:rPr>
+          <w:bCs/>
+          <w:color w:val="1A1A1A"/>
+          <w:sz w:val="20"/>
+          <w:szCs w:val="20"/>
+        </w:rPr>
+        <w:t>routerLink</w:t>
+      </w:r>
+      <w:proofErr w:type="spellEnd"/>
+      <w:r>
+        <w:rPr>
+          <w:bCs/>
+          <w:color w:val="1A1A1A"/>
+          <w:sz w:val="20"/>
+          <w:szCs w:val="20"/>
+        </w:rPr>
+        <w:t xml:space="preserve"> is used, the </w:t>
+      </w:r>
+      <w:proofErr w:type="gramStart"/>
+      <w:r>
+        <w:rPr>
+          <w:bCs/>
+          <w:color w:val="1A1A1A"/>
+          <w:sz w:val="20"/>
+          <w:szCs w:val="20"/>
+        </w:rPr>
+        <w:t>final destination</w:t>
+      </w:r>
+      <w:proofErr w:type="gramEnd"/>
+      <w:r>
+        <w:rPr>
+          <w:bCs/>
+          <w:color w:val="1A1A1A"/>
+          <w:sz w:val="20"/>
+          <w:szCs w:val="20"/>
+        </w:rPr>
+        <w:t xml:space="preserve"> is the correct location. File paths are relative to project structure.</w:t>
+      </w:r>
+    </w:p>
+    <w:p>
+      <w:pPr>
+        <w:shd w:val="clear" w:color="auto" w:fill="FFFFFF"/>
+        <w:spacing w:before="240" w:after="40"/>
+        <w:rPr>
+          <w:bCs/>
+          <w:color w:val="1A1A1A"/>
+          <w:sz w:val="20"/>
+          <w:szCs w:val="20"/>
+        </w:rPr>
+      </w:pPr>
+      <w:r>
+        <w:rPr>
+          <w:noProof/>
+        </w:rPr>
+        <w:lastRenderedPageBreak/>
+        <w:drawing>
+          <wp:inline distT="0" distB="0" distL="0" distR="0" wp14:anchorId="2C5D394A" wp14:editId="24285E7E">
+            <wp:extent cx="4781550" cy="6858000"/>
+            <wp:effectExtent l="0" t="0" r="0" b="0"/>
+            <wp:docPr id="11" name="Picture 11"/>
+            <wp:cNvGraphicFramePr>
+              <a:graphicFrameLocks xmlns:a="http://schemas.openxmlformats.org/drawingml/2006/main" noChangeAspect="1"/>
+            </wp:cNvGraphicFramePr>
+            <a:graphic xmlns:a="http://schemas.openxmlformats.org/drawingml/2006/main">
+              <a:graphicData uri="http://schemas.openxmlformats.org/drawingml/2006/picture">
+                <pic:pic xmlns:pic="http://schemas.openxmlformats.org/drawingml/2006/picture">
+                  <pic:nvPicPr>
+                    <pic:cNvPr id="0" name="Picture 5"/>
+                    <pic:cNvPicPr>
+                      <a:picLocks noChangeAspect="1" noChangeArrowheads="1"/>
+                    </pic:cNvPicPr>
+                  </pic:nvPicPr>
+                  <pic:blipFill>
+                    <a:blip r:embed="rId13">
+                      <a:extLst>
+                        <a:ext uri="{28A0092B-C50C-407E-A947-70E740481C1C}">
+                          <a14:useLocalDpi xmlns:a14="http://schemas.microsoft.com/office/drawing/2010/main" val="0"/>
+                        </a:ext>
+                      </a:extLst>
+                    </a:blip>
+                    <a:srcRect/>
+                    <a:stretch>
+                      <a:fillRect/>
+                    </a:stretch>
+                  </pic:blipFill>
+                  <pic:spPr bwMode="auto">
+                    <a:xfrm>
+                      <a:off x="0" y="0"/>
+                      <a:ext cx="4781550" cy="6858000"/>
+                    </a:xfrm>
+                    <a:prstGeom prst="rect">
+                      <a:avLst/>
+                    </a:prstGeom>
+                    <a:noFill/>
+                    <a:ln>
+                      <a:noFill/>
+                    </a:ln>
+                  </pic:spPr>
+                </pic:pic>
+              </a:graphicData>
+            </a:graphic>
+          </wp:inline>
+        </w:drawing>
+      </w:r>
+    </w:p>
+    <w:p>
+      <w:pPr>
+        <w:pStyle w:val="ListParagraph"/>
+        <w:numPr>
+          <w:ilvl w:val="1"/>
+          <w:numId w:val="3"/>
+        </w:numPr>
+        <w:shd w:val="clear" w:color="auto" w:fill="FFFFFF"/>
+        <w:spacing w:before="240" w:after="40"/>
+        <w:rPr>
+          <w:bCs/>
+          <w:color w:val="1A1A1A"/>
+          <w:sz w:val="20"/>
+          <w:szCs w:val="20"/>
+        </w:rPr>
+      </w:pPr>
+      <w:r>
+        <w:rPr>
+          <w:bCs/>
+          <w:color w:val="1A1A1A"/>
+          <w:sz w:val="20"/>
+          <w:szCs w:val="20"/>
+        </w:rPr>
+        <w:t>This is repeated for each route.</w:t>
+      </w:r>
+    </w:p>
+    <w:p>
+      <w:pPr>
+        <w:pStyle w:val="ListParagraph"/>
+        <w:numPr>
+          <w:ilvl w:val="0"/>
+          <w:numId w:val="3"/>
+        </w:numPr>
+        <w:shd w:val="clear" w:color="auto" w:fill="FFFFFF"/>
+        <w:spacing w:before="240" w:after="40"/>
+        <w:rPr>
+          <w:bCs/>
+          <w:color w:val="1A1A1A"/>
+          <w:sz w:val="20"/>
+          <w:szCs w:val="20"/>
+        </w:rPr>
+      </w:pPr>
+      <w:r>
+        <w:rPr>
+          <w:bCs/>
+          <w:color w:val="1A1A1A"/>
+          <w:sz w:val="20"/>
+          <w:szCs w:val="20"/>
+        </w:rPr>
+        <w:t>Angular route testing results:</w:t>
+      </w:r>
+    </w:p>
+    <w:p>
+      <w:pPr>
+        <w:shd w:val="clear" w:color="auto" w:fill="FFFFFF"/>
+        <w:spacing w:before="240" w:after="40"/>
+        <w:ind w:left="1080"/>
+        <w:rPr>
+          <w:bCs/>
+          <w:color w:val="1A1A1A"/>
+          <w:sz w:val="20"/>
+          <w:szCs w:val="20"/>
+        </w:rPr>
+      </w:pPr>
+      <w:r>
+        <w:rPr>
+          <w:noProof/>
+        </w:rPr>
+        <w:lastRenderedPageBreak/>
+        <w:drawing>
+          <wp:inline distT="0" distB="0" distL="0" distR="0" wp14:anchorId="297249F6" wp14:editId="36D11F55">
+            <wp:extent cx="5943600" cy="3855720"/>
+            <wp:effectExtent l="0" t="0" r="0" b="0"/>
+            <wp:docPr id="12" name="Picture 12"/>
+            <wp:cNvGraphicFramePr>
+              <a:graphicFrameLocks xmlns:a="http://schemas.openxmlformats.org/drawingml/2006/main" noChangeAspect="1"/>
+            </wp:cNvGraphicFramePr>
+            <a:graphic xmlns:a="http://schemas.openxmlformats.org/drawingml/2006/main">
+              <a:graphicData uri="http://schemas.openxmlformats.org/drawingml/2006/picture">
+                <pic:pic xmlns:pic="http://schemas.openxmlformats.org/drawingml/2006/picture">
+                  <pic:nvPicPr>
+                    <pic:cNvPr id="0" name="Picture 7"/>
+                    <pic:cNvPicPr>
+                      <a:picLocks noChangeAspect="1" noChangeArrowheads="1"/>
+                    </pic:cNvPicPr>
+                  </pic:nvPicPr>
+                  <pic:blipFill>
+                    <a:blip r:embed="rId14">
+                      <a:extLst>
+                        <a:ext uri="{28A0092B-C50C-407E-A947-70E740481C1C}">
+                          <a14:useLocalDpi xmlns:a14="http://schemas.microsoft.com/office/drawing/2010/main" val="0"/>
+                        </a:ext>
+                      </a:extLst>
+                    </a:blip>
+                    <a:srcRect/>
+                    <a:stretch>
+                      <a:fillRect/>
+                    </a:stretch>
+                  </pic:blipFill>
+                  <pic:spPr bwMode="auto">
+                    <a:xfrm>
+                      <a:off x="0" y="0"/>
+                      <a:ext cx="5943600" cy="3855720"/>
+                    </a:xfrm>
+                    <a:prstGeom prst="rect">
+                      <a:avLst/>
+                    </a:prstGeom>
+                    <a:noFill/>
+                    <a:ln>
+                      <a:noFill/>
+                    </a:ln>
+                  </pic:spPr>
+                </pic:pic>
+              </a:graphicData>
+            </a:graphic>
+          </wp:inline>
+        </w:drawing>
+      </w:r>
+    </w:p>
+    <w:p>
+      <w:pPr>
+        <w:shd w:val="clear" w:color="auto" w:fill="FFFFFF"/>
+        <w:spacing w:before="240" w:after="40"/>
+        <w:ind w:left="360" w:firstLine="720"/>
+        <w:rPr>
+          <w:bCs/>
+          <w:color w:val="1A1A1A"/>
+          <w:sz w:val="20"/>
+          <w:szCs w:val="20"/>
+        </w:rPr>
+      </w:pPr>
+      <w:r>
+        <w:rPr>
+          <w:noProof/>
+        </w:rPr>
+        <w:drawing>
+          <wp:inline distT="0" distB="0" distL="0" distR="0" wp14:anchorId="25D1EE15" wp14:editId="4A7F23F1">
+            <wp:extent cx="5943600" cy="3106420"/>
+            <wp:effectExtent l="0" t="0" r="0" b="0"/>
+            <wp:docPr id="13" name="Picture 13"/>
+            <wp:cNvGraphicFramePr>
+              <a:graphicFrameLocks xmlns:a="http://schemas.openxmlformats.org/drawingml/2006/main" noChangeAspect="1"/>
+            </wp:cNvGraphicFramePr>
+            <a:graphic xmlns:a="http://schemas.openxmlformats.org/drawingml/2006/main">
+              <a:graphicData uri="http://schemas.openxmlformats.org/drawingml/2006/picture">
+                <pic:pic xmlns:pic="http://schemas.openxmlformats.org/drawingml/2006/picture">
+                  <pic:nvPicPr>
+                    <pic:cNvPr id="0" name="Picture 9"/>
+                    <pic:cNvPicPr>
+                      <a:picLocks noChangeAspect="1" noChangeArrowheads="1"/>
+                    </pic:cNvPicPr>
+                  </pic:nvPicPr>
+                  <pic:blipFill>
+                    <a:blip r:embed="rId15">
+                      <a:extLst>
+                        <a:ext uri="{28A0092B-C50C-407E-A947-70E740481C1C}">
+                          <a14:useLocalDpi xmlns:a14="http://schemas.microsoft.com/office/drawing/2010/main" val="0"/>
+                        </a:ext>
+                      </a:extLst>
+                    </a:blip>
+                    <a:srcRect/>
+                    <a:stretch>
+                      <a:fillRect/>
+                    </a:stretch>
+                  </pic:blipFill>
+                  <pic:spPr bwMode="auto">
+                    <a:xfrm>
+                      <a:off x="0" y="0"/>
+                      <a:ext cx="5943600" cy="3106420"/>
+                    </a:xfrm>
+                    <a:prstGeom prst="rect">
+                      <a:avLst/>
+                    </a:prstGeom>
+                    <a:noFill/>
+                    <a:ln>
+                      <a:noFill/>
+                    </a:ln>
+                  </pic:spPr>
+                </pic:pic>
+              </a:graphicData>
+            </a:graphic>
+          </wp:inline>
+        </w:drawing>
+      </w:r>
+    </w:p>
+    <w:p>
+      <w:pPr>
+        <w:pStyle w:val="ListParagraph"/>
+        <w:numPr>
+          <w:ilvl w:val="0"/>
+          <w:numId w:val="7"/>
+        </w:numPr>
+        <w:shd w:val="clear" w:color="auto" w:fill="FFFFFF"/>
+        <w:spacing w:before="240" w:after="40"/>
+        <w:rPr>
+          <w:bCs/>
+          <w:color w:val="1A1A1A"/>
+          <w:sz w:val="20"/>
+          <w:szCs w:val="20"/>
+        </w:rPr>
+      </w:pPr>
+      <w:r>
+        <w:rPr>
+          <w:bCs/>
+          <w:color w:val="1A1A1A"/>
+          <w:sz w:val="20"/>
+          <w:szCs w:val="20"/>
+        </w:rPr>
+        <w:t>JUnit Testing with Selenium</w:t>
+      </w:r>
+    </w:p>
+    <w:p>
+      <w:pPr>
+        <w:pStyle w:val="ListParagraph"/>
+        <w:shd w:val="clear" w:color="auto" w:fill="FFFFFF"/>
+        <w:spacing w:before="240" w:after="40"/>
+        <w:ind w:left="1440"/>
+        <w:rPr>
+          <w:bCs/>
+          <w:color w:val="1A1A1A"/>
+          <w:sz w:val="20"/>
+          <w:szCs w:val="20"/>
+        </w:rPr>
+      </w:pPr>
+      <w:r>
+        <w:rPr>
+          <w:noProof/>
+        </w:rPr>
+        <w:lastRenderedPageBreak/>
+        <w:drawing>
+          <wp:inline distT="0" distB="0" distL="0" distR="0" wp14:anchorId="278ABBDF" wp14:editId="3D6E099B">
+            <wp:extent cx="5782486" cy="5629275"/>
+            <wp:effectExtent l="0" t="0" r="8890" b="0"/>
+            <wp:docPr id="14" name="Picture 14"/>
+            <wp:cNvGraphicFramePr>
+              <a:graphicFrameLocks xmlns:a="http://schemas.openxmlformats.org/drawingml/2006/main" noChangeAspect="1"/>
+            </wp:cNvGraphicFramePr>
+            <a:graphic xmlns:a="http://schemas.openxmlformats.org/drawingml/2006/main">
+              <a:graphicData uri="http://schemas.openxmlformats.org/drawingml/2006/picture">
+                <pic:pic xmlns:pic="http://schemas.openxmlformats.org/drawingml/2006/picture">
+                  <pic:nvPicPr>
+                    <pic:cNvPr id="0" name="Picture 11"/>
+                    <pic:cNvPicPr>
+                      <a:picLocks noChangeAspect="1" noChangeArrowheads="1"/>
+                    </pic:cNvPicPr>
+                  </pic:nvPicPr>
+                  <pic:blipFill>
+                    <a:blip r:embed="rId16">
+                      <a:extLst>
+                        <a:ext uri="{28A0092B-C50C-407E-A947-70E740481C1C}">
+                          <a14:useLocalDpi xmlns:a14="http://schemas.microsoft.com/office/drawing/2010/main" val="0"/>
+                        </a:ext>
+                      </a:extLst>
+                    </a:blip>
+                    <a:srcRect/>
+                    <a:stretch>
+                      <a:fillRect/>
+                    </a:stretch>
+                  </pic:blipFill>
+                  <pic:spPr bwMode="auto">
+                    <a:xfrm>
+                      <a:off x="0" y="0"/>
+                      <a:ext cx="5786747" cy="5633423"/>
+                    </a:xfrm>
+                    <a:prstGeom prst="rect">
+                      <a:avLst/>
+                    </a:prstGeom>
+                    <a:noFill/>
+                    <a:ln>
+                      <a:noFill/>
+                    </a:ln>
+                  </pic:spPr>
+                </pic:pic>
+              </a:graphicData>
+            </a:graphic>
+          </wp:inline>
+        </w:drawing>
+      </w:r>
+    </w:p>
+    <w:p>
+      <w:pPr>
+        <w:pStyle w:val="ListParagraph"/>
+        <w:numPr>
+          <w:ilvl w:val="1"/>
+          <w:numId w:val="7"/>
+        </w:numPr>
+        <w:shd w:val="clear" w:color="auto" w:fill="FFFFFF"/>
+        <w:spacing w:before="240" w:after="40"/>
+        <w:rPr>
+          <w:bCs/>
+          <w:color w:val="1A1A1A"/>
+          <w:sz w:val="20"/>
+          <w:szCs w:val="20"/>
+        </w:rPr>
+      </w:pPr>
+      <w:r>
+        <w:rPr>
+          <w:bCs/>
+          <w:color w:val="1A1A1A"/>
+          <w:sz w:val="20"/>
+          <w:szCs w:val="20"/>
+        </w:rPr>
+        <w:t>JUnit and Selenium are used to simulate navigation through the page to ensure links go to the proper location</w:t>
+      </w:r>
+    </w:p>
+    <w:p>
+      <w:pPr>
+        <w:pStyle w:val="ListParagraph"/>
+        <w:shd w:val="clear" w:color="auto" w:fill="FFFFFF"/>
+        <w:spacing w:before="240" w:after="40"/>
+        <w:ind w:left="1440"/>
+        <w:rPr>
+          <w:bCs/>
+          <w:color w:val="1A1A1A"/>
+          <w:sz w:val="20"/>
+          <w:szCs w:val="20"/>
+        </w:rPr>
+      </w:pPr>
+      <w:r>
+        <w:rPr>
+          <w:noProof/>
+        </w:rPr>
+        <w:lastRenderedPageBreak/>
+        <w:drawing>
+          <wp:inline distT="0" distB="0" distL="0" distR="0" wp14:anchorId="05061639" wp14:editId="444E7EEA">
+            <wp:extent cx="5669668" cy="4429125"/>
+            <wp:effectExtent l="0" t="0" r="7620" b="0"/>
+            <wp:docPr id="15" name="Picture 15"/>
+            <wp:cNvGraphicFramePr>
+              <a:graphicFrameLocks xmlns:a="http://schemas.openxmlformats.org/drawingml/2006/main" noChangeAspect="1"/>
+            </wp:cNvGraphicFramePr>
+            <a:graphic xmlns:a="http://schemas.openxmlformats.org/drawingml/2006/main">
+              <a:graphicData uri="http://schemas.openxmlformats.org/drawingml/2006/picture">
+                <pic:pic xmlns:pic="http://schemas.openxmlformats.org/drawingml/2006/picture">
+                  <pic:nvPicPr>
+                    <pic:cNvPr id="0" name="Picture 13"/>
+                    <pic:cNvPicPr>
+                      <a:picLocks noChangeAspect="1" noChangeArrowheads="1"/>
+                    </pic:cNvPicPr>
+                  </pic:nvPicPr>
+                  <pic:blipFill>
+                    <a:blip r:embed="rId17">
+                      <a:extLst>
+                        <a:ext uri="{28A0092B-C50C-407E-A947-70E740481C1C}">
+                          <a14:useLocalDpi xmlns:a14="http://schemas.microsoft.com/office/drawing/2010/main" val="0"/>
+                        </a:ext>
+                      </a:extLst>
+                    </a:blip>
+                    <a:srcRect/>
+                    <a:stretch>
+                      <a:fillRect/>
+                    </a:stretch>
+                  </pic:blipFill>
+                  <pic:spPr bwMode="auto">
+                    <a:xfrm>
+                      <a:off x="0" y="0"/>
+                      <a:ext cx="5671681" cy="4430698"/>
+                    </a:xfrm>
+                    <a:prstGeom prst="rect">
+                      <a:avLst/>
+                    </a:prstGeom>
+                    <a:noFill/>
+                    <a:ln>
+                      <a:noFill/>
+                    </a:ln>
+                  </pic:spPr>
+                </pic:pic>
+              </a:graphicData>
+            </a:graphic>
+          </wp:inline>
+        </w:drawing>
+      </w:r>
+    </w:p>
+    <w:p>
+      <w:pPr>
+        <w:pStyle w:val="ListParagraph"/>
+        <w:shd w:val="clear" w:color="auto" w:fill="FFFFFF"/>
+        <w:spacing w:before="240" w:after="40"/>
+        <w:ind w:left="1440"/>
+        <w:rPr>
+          <w:bCs/>
+          <w:color w:val="1A1A1A"/>
+          <w:sz w:val="20"/>
+          <w:szCs w:val="20"/>
+        </w:rPr>
+      </w:pPr>
+      <w:r>
+        <w:rPr>
+          <w:noProof/>
+        </w:rPr>
+        <w:lastRenderedPageBreak/>
+        <w:drawing>
+          <wp:inline distT="0" distB="0" distL="0" distR="0" wp14:anchorId="2C48AE99" wp14:editId="573E1595">
+            <wp:extent cx="5695950" cy="5305266"/>
+            <wp:effectExtent l="0" t="0" r="0" b="0"/>
+            <wp:docPr id="16" name="Picture 16"/>
+            <wp:cNvGraphicFramePr>
+              <a:graphicFrameLocks xmlns:a="http://schemas.openxmlformats.org/drawingml/2006/main" noChangeAspect="1"/>
+            </wp:cNvGraphicFramePr>
+            <a:graphic xmlns:a="http://schemas.openxmlformats.org/drawingml/2006/main">
+              <a:graphicData uri="http://schemas.openxmlformats.org/drawingml/2006/picture">
+                <pic:pic xmlns:pic="http://schemas.openxmlformats.org/drawingml/2006/picture">
+                  <pic:nvPicPr>
+                    <pic:cNvPr id="0" name="Picture 15"/>
+                    <pic:cNvPicPr>
+                      <a:picLocks noChangeAspect="1" noChangeArrowheads="1"/>
+                    </pic:cNvPicPr>
+                  </pic:nvPicPr>
+                  <pic:blipFill>
+                    <a:blip r:embed="rId18">
+                      <a:extLst>
+                        <a:ext uri="{28A0092B-C50C-407E-A947-70E740481C1C}">
+                          <a14:useLocalDpi xmlns:a14="http://schemas.microsoft.com/office/drawing/2010/main" val="0"/>
+                        </a:ext>
+                      </a:extLst>
+                    </a:blip>
+                    <a:srcRect/>
+                    <a:stretch>
+                      <a:fillRect/>
+                    </a:stretch>
+                  </pic:blipFill>
+                  <pic:spPr bwMode="auto">
+                    <a:xfrm>
+                      <a:off x="0" y="0"/>
+                      <a:ext cx="5700550" cy="5309550"/>
+                    </a:xfrm>
+                    <a:prstGeom prst="rect">
+                      <a:avLst/>
+                    </a:prstGeom>
+                    <a:noFill/>
+                    <a:ln>
+                      <a:noFill/>
+                    </a:ln>
+                  </pic:spPr>
+                </pic:pic>
+              </a:graphicData>
+            </a:graphic>
+          </wp:inline>
+        </w:drawing>
+      </w:r>
+    </w:p>
+    <w:p>
+      <w:pPr>
+        <w:pStyle w:val="ListParagraph"/>
+        <w:shd w:val="clear" w:color="auto" w:fill="FFFFFF"/>
+        <w:spacing w:before="240" w:after="40"/>
+        <w:ind w:left="1440"/>
+        <w:rPr>
+          <w:bCs/>
+          <w:color w:val="1A1A1A"/>
+          <w:sz w:val="20"/>
+          <w:szCs w:val="20"/>
+        </w:rPr>
+      </w:pPr>
+    </w:p>
+    <w:p>
+      <w:pPr>
+        <w:pStyle w:val="ListParagraph"/>
+        <w:numPr>
+          <w:ilvl w:val="1"/>
+          <w:numId w:val="7"/>
+        </w:numPr>
+        <w:shd w:val="clear" w:color="auto" w:fill="FFFFFF"/>
+        <w:spacing w:before="240" w:after="40"/>
+        <w:rPr>
+          <w:bCs/>
+          <w:color w:val="1A1A1A"/>
+          <w:sz w:val="20"/>
+          <w:szCs w:val="20"/>
+        </w:rPr>
+      </w:pPr>
+      <w:r>
+        <w:rPr>
+          <w:bCs/>
+          <w:color w:val="1A1A1A"/>
+          <w:sz w:val="20"/>
+          <w:szCs w:val="20"/>
+        </w:rPr>
+        <w:t>Forms are tested to ensure the user can submit information</w:t>
+      </w:r>
+    </w:p>
+    <w:p>
+      <w:pPr>
+        <w:pStyle w:val="ListParagraph"/>
+        <w:shd w:val="clear" w:color="auto" w:fill="FFFFFF"/>
+        <w:spacing w:before="240" w:after="40"/>
+        <w:ind w:left="1440"/>
+        <w:rPr>
+          <w:bCs/>
+          <w:color w:val="1A1A1A"/>
+          <w:sz w:val="20"/>
+          <w:szCs w:val="20"/>
+        </w:rPr>
+      </w:pPr>
+    </w:p>
+    <w:p>
+      <w:pPr>
+        <w:pStyle w:val="ListParagraph"/>
+        <w:shd w:val="clear" w:color="auto" w:fill="FFFFFF"/>
+        <w:spacing w:before="240" w:after="40"/>
+        <w:ind w:left="1440"/>
+        <w:rPr>
+          <w:bCs/>
+          <w:color w:val="1A1A1A"/>
+          <w:sz w:val="20"/>
+          <w:szCs w:val="20"/>
+        </w:rPr>
+      </w:pPr>
+      <w:r>
+        <w:rPr>
+          <w:noProof/>
+        </w:rPr>
+        <w:drawing>
+          <wp:inline distT="0" distB="0" distL="0" distR="0" wp14:anchorId="51D67654" wp14:editId="7A5E1627">
+            <wp:extent cx="2286000" cy="1171575"/>
+            <wp:effectExtent l="0" t="0" r="0" b="9525"/>
+            <wp:docPr id="17" name="Picture 17"/>
+            <wp:cNvGraphicFramePr>
+              <a:graphicFrameLocks xmlns:a="http://schemas.openxmlformats.org/drawingml/2006/main" noChangeAspect="1"/>
+            </wp:cNvGraphicFramePr>
+            <a:graphic xmlns:a="http://schemas.openxmlformats.org/drawingml/2006/main">
+              <a:graphicData uri="http://schemas.openxmlformats.org/drawingml/2006/picture">
+                <pic:pic xmlns:pic="http://schemas.openxmlformats.org/drawingml/2006/picture">
+                  <pic:nvPicPr>
+                    <pic:cNvPr id="0" name="Picture 17"/>
+                    <pic:cNvPicPr>
+                      <a:picLocks noChangeAspect="1" noChangeArrowheads="1"/>
+                    </pic:cNvPicPr>
+                  </pic:nvPicPr>
+                  <pic:blipFill>
+                    <a:blip r:embed="rId19">
+                      <a:extLst>
+                        <a:ext uri="{28A0092B-C50C-407E-A947-70E740481C1C}">
+                          <a14:useLocalDpi xmlns:a14="http://schemas.microsoft.com/office/drawing/2010/main" val="0"/>
+                        </a:ext>
+                      </a:extLst>
+                    </a:blip>
+                    <a:srcRect/>
+                    <a:stretch>
+                      <a:fillRect/>
+                    </a:stretch>
+                  </pic:blipFill>
+                  <pic:spPr bwMode="auto">
+                    <a:xfrm>
+                      <a:off x="0" y="0"/>
+                      <a:ext cx="2286000" cy="1171575"/>
+                    </a:xfrm>
+                    <a:prstGeom prst="rect">
+                      <a:avLst/>
+                    </a:prstGeom>
+                    <a:noFill/>
+                    <a:ln>
+                      <a:noFill/>
+                    </a:ln>
+                  </pic:spPr>
+                </pic:pic>
+              </a:graphicData>
+            </a:graphic>
+          </wp:inline>
+        </w:drawing>
+      </w:r>
+    </w:p>
+    <w:p>
+      <w:pPr>
+        <w:pStyle w:val="ListParagraph"/>
+        <w:rPr>
+          <w:bCs/>
+          <w:color w:val="1A1A1A"/>
+          <w:sz w:val="20"/>
+          <w:szCs w:val="20"/>
+        </w:rPr>
+      </w:pPr>
+    </w:p>
+    <w:p>
+      <w:pPr>
+        <w:pStyle w:val="ListParagraph"/>
+        <w:numPr>
+          <w:ilvl w:val="0"/>
+          <w:numId w:val="7"/>
+        </w:numPr>
+        <w:shd w:val="clear" w:color="auto" w:fill="FFFFFF"/>
+        <w:spacing w:before="240" w:after="40"/>
+        <w:rPr>
+          <w:bCs/>
+          <w:color w:val="1A1A1A"/>
+          <w:sz w:val="20"/>
+          <w:szCs w:val="20"/>
+        </w:rPr>
+      </w:pPr>
+      <w:r>
+        <w:rPr>
+          <w:bCs/>
+          <w:color w:val="1A1A1A"/>
+          <w:sz w:val="20"/>
+          <w:szCs w:val="20"/>
+        </w:rPr>
+        <w:t>Angular Component Testing</w:t>
+      </w:r>
+    </w:p>
+    <w:p>
+      <w:pPr>
+        <w:pStyle w:val="ListParagraph"/>
+        <w:numPr>
+          <w:ilvl w:val="1"/>
+          <w:numId w:val="7"/>
+        </w:numPr>
+        <w:shd w:val="clear" w:color="auto" w:fill="FFFFFF"/>
+        <w:spacing w:before="240" w:after="40"/>
+        <w:rPr>
+          <w:bCs/>
+          <w:color w:val="1A1A1A"/>
+          <w:sz w:val="20"/>
+          <w:szCs w:val="20"/>
+        </w:rPr>
+      </w:pPr>
+      <w:r>
+        <w:rPr>
+          <w:bCs/>
+          <w:color w:val="1A1A1A"/>
+          <w:sz w:val="20"/>
+          <w:szCs w:val="20"/>
+        </w:rPr>
+        <w:lastRenderedPageBreak/>
+        <w:drawing>
+          <wp:inline distT="0" distB="0" distL="0" distR="0" wp14:anchorId="61BCFA41" wp14:editId="3321900F">
+            <wp:extent cx="5553075" cy="4141075"/>
+            <wp:effectExtent l="0" t="0" r="0" b="0"/>
+            <wp:docPr id="18" name="Picture 18"/>
+            <wp:cNvGraphicFramePr>
+              <a:graphicFrameLocks xmlns:a="http://schemas.openxmlformats.org/drawingml/2006/main" noChangeAspect="1"/>
+            </wp:cNvGraphicFramePr>
+            <a:graphic xmlns:a="http://schemas.openxmlformats.org/drawingml/2006/main">
+              <a:graphicData uri="http://schemas.openxmlformats.org/drawingml/2006/picture">
+                <pic:pic xmlns:pic="http://schemas.openxmlformats.org/drawingml/2006/picture">
+                  <pic:nvPicPr>
+                    <pic:cNvPr id="1" name=""/>
+                    <pic:cNvPicPr/>
+                  </pic:nvPicPr>
+                  <pic:blipFill>
+                    <a:blip r:embed="rId20"/>
+                    <a:stretch>
+                      <a:fillRect/>
+                    </a:stretch>
+                  </pic:blipFill>
+                  <pic:spPr>
+                    <a:xfrm>
+                      <a:off x="0" y="0"/>
+                      <a:ext cx="5568238" cy="4152383"/>
+                    </a:xfrm>
+                    <a:prstGeom prst="rect">
+                      <a:avLst/>
+                    </a:prstGeom>
+                  </pic:spPr>
+                </pic:pic>
+              </a:graphicData>
+            </a:graphic>
+          </wp:inline>
+        </w:drawing>
+      </w:r>
+    </w:p>
+    <w:p>
+      <w:pPr>
+        <w:pStyle w:val="ListParagraph"/>
+        <w:numPr>
+          <w:ilvl w:val="1"/>
+          <w:numId w:val="7"/>
+        </w:numPr>
+        <w:shd w:val="clear" w:color="auto" w:fill="FFFFFF"/>
+        <w:spacing w:before="240" w:after="40"/>
+        <w:rPr>
+          <w:bCs/>
+          <w:color w:val="1A1A1A"/>
+          <w:sz w:val="20"/>
+          <w:szCs w:val="20"/>
+        </w:rPr>
+      </w:pPr>
+      <w:r>
+        <w:rPr>
+          <w:bCs/>
+          <w:color w:val="1A1A1A"/>
+          <w:sz w:val="20"/>
+          <w:szCs w:val="20"/>
+        </w:rPr>
+        <w:t xml:space="preserve">Each </w:t>
+      </w:r>
+      <w:r>
+        <w:rPr>
+          <w:bCs/>
+          <w:color w:val="1A1A1A"/>
+          <w:sz w:val="20"/>
+          <w:szCs w:val="20"/>
+        </w:rPr>
+        <w:t>component tests the validity and creation of completed pledges</w:t>
+      </w:r>
+    </w:p>
+    <w:p>
+      <w:pPr>
+        <w:shd w:val="clear" w:color="auto" w:fill="FFFFFF"/>
+        <w:spacing w:before="240" w:after="40"/>
+        <w:rPr>
+          <w:b/>
+          <w:color w:val="1A1A1A"/>
+          <w:sz w:val="28"/>
+          <w:szCs w:val="28"/>
+        </w:rPr>
+      </w:pPr>
+    </w:p>
+    <w:p>
+      <w:pPr>
+        <w:shd w:val="clear" w:color="auto" w:fill="FFFFFF"/>
+        <w:spacing w:before="240" w:after="40"/>
+        <w:rPr>
+          <w:b/>
+          <w:color w:val="1A1A1A"/>
+          <w:sz w:val="28"/>
+          <w:szCs w:val="28"/>
+        </w:rPr>
+      </w:pPr>
+    </w:p>
+    <w:p>
+      <w:pPr>
+        <w:shd w:val="clear" w:color="auto" w:fill="FFFFFF"/>
+        <w:spacing w:before="240" w:after="40"/>
+        <w:rPr>
+          <w:b/>
+          <w:color w:val="1A1A1A"/>
+          <w:sz w:val="28"/>
+          <w:szCs w:val="28"/>
+        </w:rPr>
+      </w:pPr>
+      <w:r>
+        <w:rPr>
+          <w:b/>
+          <w:color w:val="1A1A1A"/>
+          <w:sz w:val="28"/>
+          <w:szCs w:val="28"/>
+        </w:rPr>
+        <w:t xml:space="preserve">User Testing and </w:t>
+      </w:r>
+      <w:r>
+        <w:rPr>
+          <w:b/>
+          <w:color w:val="1A1A1A"/>
+          <w:sz w:val="28"/>
+          <w:szCs w:val="28"/>
+        </w:rPr>
         <w:t>Survey:</w:t>
       </w:r>
     </w:p>
@@ -1877,15 +2939,7 @@
           <w:sz w:val="20"/>
           <w:szCs w:val="20"/>
         </w:rPr>
-        <w:t xml:space="preserve">You can find our full survey responses in the folder called Fall 2020 Documents and the file is called survey </w:t>
-      </w:r>
-      <w:r>
-        <w:rPr>
-          <w:color w:val="1A1A1A"/>
-          <w:sz w:val="20"/>
-          <w:szCs w:val="20"/>
-        </w:rPr>
-        <w:t>results but below is a screenshot of some of our survey responses:</w:t>
+        <w:t>You can find our full survey responses in the folder called Fall 2020 Documents and the file is called survey results but below is a screenshot of some of our survey responses:</w:t>
       </w:r>
     </w:p>
     <w:p>
@@ -1905,6 +2959,7 @@
           <w:sz w:val="20"/>
           <w:szCs w:val="20"/>
         </w:rPr>
+        <w:lastRenderedPageBreak/>
         <w:t xml:space="preserve"> </w:t>
       </w:r>
       <w:r>
@@ -1928,7 +2983,7 @@
                     <pic:cNvPicPr preferRelativeResize="0"/>
                   </pic:nvPicPr>
                   <pic:blipFill>
-                    <a:blip r:embed="rId11"/>
+                    <a:blip r:embed="rId21"/>
                     <a:srcRect/>
                     <a:stretch>
                       <a:fillRect/>
@@ -1965,12 +3020,9 @@
     </w:p>
     <w:p>
       <w:pPr>
-        <w:shd w:val="clear" w:color="auto" w:fill="FFFFFF"/>
-        <w:spacing w:before="240" w:after="40"/>
-        <w:ind w:left="720"/>
-        <w:rPr>
-          <w:b/>
-          <w:color w:val="1A1A1A"/>
+        <w:rPr>
+          <w:b/>
+          <w:color w:val="333333"/>
           <w:sz w:val="26"/>
           <w:szCs w:val="26"/>
         </w:rPr>
@@ -1982,15 +3034,38 @@
           <w:sz w:val="26"/>
           <w:szCs w:val="26"/>
         </w:rPr>
-        <w:t>where to find installation, developer, and user documentation</w:t>
-      </w:r>
-      <w:r>
+        <w:br w:type="page"/>
+      </w:r>
+    </w:p>
+    <w:p>
+      <w:pPr>
+        <w:shd w:val="clear" w:color="auto" w:fill="FFFFFF"/>
+        <w:spacing w:before="240" w:after="40"/>
+        <w:ind w:left="720"/>
         <w:rPr>
           <w:b/>
           <w:color w:val="1A1A1A"/>
           <w:sz w:val="26"/>
           <w:szCs w:val="26"/>
         </w:rPr>
+      </w:pPr>
+      <w:r>
+        <w:rPr>
+          <w:b/>
+          <w:color w:val="333333"/>
+          <w:sz w:val="26"/>
+          <w:szCs w:val="26"/>
+        </w:rPr>
+        <w:lastRenderedPageBreak/>
+        <w:t>where to find installation, developer, and user documentation</w:t>
+      </w:r>
+      <w:r>
+        <w:rPr>
+          <w:b/>
+          <w:color w:val="1A1A1A"/>
+          <w:sz w:val="26"/>
+          <w:szCs w:val="26"/>
+        </w:rPr>
         <w:t>:</w:t>
       </w:r>
     </w:p>
@@ -2011,15 +3086,7 @@
           <w:szCs w:val="20"/>
         </w:rPr>
         <w:tab/>
-        <w:t>To access th</w:t>
-      </w:r>
-      <w:r>
-        <w:rPr>
-          <w:color w:val="1A1A1A"/>
-          <w:sz w:val="20"/>
-          <w:szCs w:val="20"/>
-        </w:rPr>
-        <w:t xml:space="preserve">e </w:t>
+        <w:t xml:space="preserve">To access the </w:t>
       </w:r>
       <w:proofErr w:type="gramStart"/>
       <w:r>
@@ -2076,7 +3143,7 @@
         </w:rPr>
         <w:tab/>
       </w:r>
-      <w:hyperlink r:id="rId12">
+      <w:hyperlink r:id="rId22">
         <w:r>
           <w:rPr>
             <w:color w:val="1155CC"/>
@@ -2133,15 +3200,7 @@
           <w:szCs w:val="20"/>
         </w:rPr>
         <w:tab/>
-        <w:t>The current version</w:t>
-      </w:r>
-      <w:r>
-        <w:rPr>
-          <w:color w:val="1A1A1A"/>
-          <w:sz w:val="20"/>
-          <w:szCs w:val="20"/>
-        </w:rPr>
-        <w:t xml:space="preserve"> of the website is currently deployed link below:</w:t>
+        <w:t>The current version of the website is currently deployed link below:</w:t>
       </w:r>
     </w:p>
     <w:p>
@@ -2162,7 +3221,7 @@
         </w:rPr>
         <w:tab/>
       </w:r>
-      <w:hyperlink r:id="rId13">
+      <w:hyperlink r:id="rId23">
         <w:r>
           <w:rPr>
             <w:color w:val="1155CC"/>
@@ -2200,34 +3259,7 @@
           <w:sz w:val="20"/>
           <w:szCs w:val="20"/>
         </w:rPr>
-        <w:t>Fo</w:t>
-      </w:r>
-      <w:r>
-        <w:rPr>
-          <w:b/>
-          <w:color w:val="1A1A1A"/>
-          <w:sz w:val="20"/>
-          <w:szCs w:val="20"/>
-        </w:rPr>
-        <w:t>r Developer</w:t>
-      </w:r>
-      <w:r>
-        <w:rPr>
-          <w:b/>
-          <w:color w:val="1A1A1A"/>
-          <w:sz w:val="20"/>
-          <w:szCs w:val="20"/>
-        </w:rPr>
-        <w:t xml:space="preserve"> installation</w:t>
-      </w:r>
-      <w:r>
-        <w:rPr>
-          <w:b/>
-          <w:color w:val="1A1A1A"/>
-          <w:sz w:val="20"/>
-          <w:szCs w:val="20"/>
-        </w:rPr>
-        <w:t>:</w:t>
+        <w:t>For Developer installation:</w:t>
       </w:r>
     </w:p>
     <w:p>
@@ -2247,13 +3279,6 @@
           <w:szCs w:val="20"/>
         </w:rPr>
         <w:tab/>
-      </w:r>
-      <w:r>
-        <w:rPr>
-          <w:color w:val="1A1A1A"/>
-          <w:sz w:val="20"/>
-          <w:szCs w:val="20"/>
-        </w:rPr>
         <w:t xml:space="preserve">Angular 9 or newer would have to installed in their computer </w:t>
       </w:r>
     </w:p>
@@ -2274,13 +3299,6 @@
           <w:szCs w:val="20"/>
         </w:rPr>
         <w:tab/>
-      </w:r>
-      <w:r>
-        <w:rPr>
-          <w:color w:val="1A1A1A"/>
-          <w:sz w:val="20"/>
-          <w:szCs w:val="20"/>
-        </w:rPr>
         <w:t xml:space="preserve">The most recent version of node.js would have to installed </w:t>
       </w:r>
     </w:p>
@@ -2301,13 +3319,6 @@
           <w:szCs w:val="20"/>
         </w:rPr>
         <w:tab/>
-      </w:r>
-      <w:r>
-        <w:rPr>
-          <w:color w:val="1A1A1A"/>
-          <w:sz w:val="20"/>
-          <w:szCs w:val="20"/>
-        </w:rPr>
         <w:t xml:space="preserve">For IDE: the recommended IDE would be Visual Studio Code </w:t>
       </w:r>
     </w:p>
@@ -2327,15 +3338,7 @@
           <w:sz w:val="20"/>
           <w:szCs w:val="20"/>
         </w:rPr>
-        <w:lastRenderedPageBreak/>
         <w:tab/>
-      </w:r>
-      <w:r>
-        <w:rPr>
-          <w:color w:val="1A1A1A"/>
-          <w:sz w:val="20"/>
-          <w:szCs w:val="20"/>
-        </w:rPr>
         <w:t>After completion of the installation:</w:t>
       </w:r>
     </w:p>
@@ -2356,13 +3359,6 @@
           <w:szCs w:val="20"/>
         </w:rPr>
         <w:tab/>
-      </w:r>
-      <w:r>
-        <w:rPr>
-          <w:color w:val="1A1A1A"/>
-          <w:sz w:val="20"/>
-          <w:szCs w:val="20"/>
-        </w:rPr>
         <w:t>You will clone the project on to your computer</w:t>
       </w:r>
     </w:p>
@@ -2477,15 +3473,7 @@
           <w:sz w:val="20"/>
           <w:szCs w:val="20"/>
         </w:rPr>
-        <w:t>Af</w:t>
-      </w:r>
-      <w:r>
-        <w:rPr>
-          <w:color w:val="1A1A1A"/>
-          <w:sz w:val="20"/>
-          <w:szCs w:val="20"/>
-        </w:rPr>
-        <w:t>ter that open project in your preferred IDE and run the project.</w:t>
+        <w:t>After that open project in your preferred IDE and run the project.</w:t>
       </w:r>
     </w:p>
     <w:p>
@@ -2518,16 +3506,7 @@
           <w:sz w:val="20"/>
           <w:szCs w:val="20"/>
         </w:rPr>
-        <w:t>For Use Cli</w:t>
-      </w:r>
-      <w:r>
-        <w:rPr>
-          <w:b/>
-          <w:color w:val="1A1A1A"/>
-          <w:sz w:val="20"/>
-          <w:szCs w:val="20"/>
-        </w:rPr>
-        <w:t>ent:</w:t>
+        <w:t>For Use Client:</w:t>
       </w:r>
     </w:p>
     <w:p>
@@ -2626,15 +3605,7 @@
           <w:sz w:val="20"/>
           <w:szCs w:val="20"/>
         </w:rPr>
-        <w:t>In the home tab you will find a flyer to the most recent event and there will be a pledge button to redirect you to</w:t>
-      </w:r>
-      <w:r>
-        <w:rPr>
-          <w:color w:val="1A1A1A"/>
-          <w:sz w:val="20"/>
-          <w:szCs w:val="20"/>
-        </w:rPr>
-        <w:t xml:space="preserve"> the signup/login.</w:t>
+        <w:t>In the home tab you will find a flyer to the most recent event and there will be a pledge button to redirect you to the signup/login.</w:t>
       </w:r>
     </w:p>
     <w:p>
@@ -2674,6 +3645,7 @@
           <w:sz w:val="20"/>
           <w:szCs w:val="20"/>
         </w:rPr>
+        <w:lastRenderedPageBreak/>
         <w:t>Signup:</w:t>
       </w:r>
     </w:p>
@@ -2742,13 +3714,6 @@
           <w:szCs w:val="20"/>
         </w:rPr>
         <w:tab/>
-      </w:r>
-      <w:r>
-        <w:rPr>
-          <w:color w:val="1A1A1A"/>
-          <w:sz w:val="20"/>
-          <w:szCs w:val="20"/>
-        </w:rPr>
         <w:t>Enter login credentials and click login button</w:t>
       </w:r>
     </w:p>
@@ -2788,15 +3753,7 @@
           <w:sz w:val="20"/>
           <w:szCs w:val="20"/>
         </w:rPr>
-        <w:t>You will be able to complete pledge questionn</w:t>
-      </w:r>
-      <w:r>
-        <w:rPr>
-          <w:color w:val="1A1A1A"/>
-          <w:sz w:val="20"/>
-          <w:szCs w:val="20"/>
-        </w:rPr>
-        <w:t xml:space="preserve">aire once you have logged in </w:t>
+        <w:t xml:space="preserve">You will be able to complete pledge questionnaire once you have logged in </w:t>
       </w:r>
     </w:p>
     <w:p>
@@ -2874,24 +3831,7 @@
           <w:sz w:val="20"/>
           <w:szCs w:val="20"/>
         </w:rPr>
-        <w:lastRenderedPageBreak/>
-        <w:t>In the news tab you will have access to links that are about the sustainability com</w:t>
-      </w:r>
-      <w:r>
-        <w:rPr>
-          <w:color w:val="1A1A1A"/>
-          <w:sz w:val="20"/>
-          <w:szCs w:val="20"/>
-        </w:rPr>
-        <w:t>mittee and access to the G</w:t>
-      </w:r>
-      <w:r>
-        <w:rPr>
-          <w:color w:val="1A1A1A"/>
-          <w:sz w:val="20"/>
-          <w:szCs w:val="20"/>
-        </w:rPr>
-        <w:t>lobe GGC</w:t>
+        <w:t>In the news tab you will have access to links that are about the sustainability committee and access to the Globe GGC</w:t>
       </w:r>
     </w:p>
     <w:p>
@@ -2969,23 +3909,7 @@
           <w:szCs w:val="20"/>
         </w:rPr>
         <w:tab/>
-        <w:t>Will need</w:t>
-      </w:r>
-      <w:r>
-        <w:rPr>
-          <w:color w:val="1A1A1A"/>
-          <w:sz w:val="20"/>
-          <w:szCs w:val="20"/>
-        </w:rPr>
-        <w:t xml:space="preserve"> user</w:t>
-      </w:r>
-      <w:r>
-        <w:rPr>
-          <w:color w:val="1A1A1A"/>
-          <w:sz w:val="20"/>
-          <w:szCs w:val="20"/>
-        </w:rPr>
-        <w:t>name and email</w:t>
+        <w:t>Will need username and email</w:t>
       </w:r>
     </w:p>
     <w:p>
@@ -3110,22 +4034,42 @@
     </w:p>
     <w:p>
       <w:pPr>
-        <w:shd w:val="clear" w:color="auto" w:fill="FFFFFF"/>
-        <w:spacing w:before="240" w:after="40"/>
-        <w:rPr>
-          <w:b/>
-          <w:color w:val="1A1A1A"/>
-          <w:sz w:val="20"/>
-          <w:szCs w:val="20"/>
-        </w:rPr>
-      </w:pPr>
-      <w:r>
-        <w:rPr>
-          <w:b/>
-          <w:color w:val="1A1A1A"/>
-          <w:sz w:val="20"/>
-          <w:szCs w:val="20"/>
-        </w:rPr>
+        <w:rPr>
+          <w:b/>
+          <w:color w:val="1A1A1A"/>
+          <w:sz w:val="28"/>
+          <w:szCs w:val="28"/>
+        </w:rPr>
+      </w:pPr>
+      <w:r>
+        <w:rPr>
+          <w:b/>
+          <w:color w:val="1A1A1A"/>
+          <w:sz w:val="28"/>
+          <w:szCs w:val="28"/>
+        </w:rPr>
+        <w:br w:type="page"/>
+      </w:r>
+    </w:p>
+    <w:p>
+      <w:pPr>
+        <w:shd w:val="clear" w:color="auto" w:fill="FFFFFF"/>
+        <w:spacing w:before="240" w:after="40"/>
+        <w:rPr>
+          <w:b/>
+          <w:color w:val="1A1A1A"/>
+          <w:sz w:val="28"/>
+          <w:szCs w:val="28"/>
+        </w:rPr>
+      </w:pPr>
+      <w:r>
+        <w:rPr>
+          <w:b/>
+          <w:color w:val="1A1A1A"/>
+          <w:sz w:val="28"/>
+          <w:szCs w:val="28"/>
+        </w:rPr>
+        <w:lastRenderedPageBreak/>
         <w:t>Software License</w:t>
       </w:r>
     </w:p>
@@ -3162,7 +4106,7 @@
                     <pic:cNvPicPr preferRelativeResize="0"/>
                   </pic:nvPicPr>
                   <pic:blipFill>
-                    <a:blip r:embed="rId14"/>
+                    <a:blip r:embed="rId24"/>
                     <a:srcRect/>
                     <a:stretch>
                       <a:fillRect/>
@@ -3223,21 +4167,40 @@
     </w:p>
     <w:p>
       <w:pPr>
-        <w:shd w:val="clear" w:color="auto" w:fill="FFFFFF"/>
-        <w:spacing w:before="240" w:after="40"/>
-        <w:rPr>
-          <w:b/>
-          <w:color w:val="1A1A1A"/>
-          <w:sz w:val="20"/>
-          <w:szCs w:val="20"/>
-        </w:rPr>
-      </w:pPr>
-      <w:r>
-        <w:rPr>
-          <w:b/>
-          <w:color w:val="1A1A1A"/>
-          <w:sz w:val="20"/>
-          <w:szCs w:val="20"/>
+        <w:rPr>
+          <w:b/>
+          <w:color w:val="1A1A1A"/>
+          <w:sz w:val="28"/>
+          <w:szCs w:val="28"/>
+        </w:rPr>
+      </w:pPr>
+      <w:r>
+        <w:rPr>
+          <w:b/>
+          <w:color w:val="1A1A1A"/>
+          <w:sz w:val="28"/>
+          <w:szCs w:val="28"/>
+        </w:rPr>
+        <w:br w:type="page"/>
+      </w:r>
+    </w:p>
+    <w:p>
+      <w:pPr>
+        <w:shd w:val="clear" w:color="auto" w:fill="FFFFFF"/>
+        <w:spacing w:before="240" w:after="40"/>
+        <w:rPr>
+          <w:b/>
+          <w:color w:val="1A1A1A"/>
+          <w:sz w:val="28"/>
+          <w:szCs w:val="28"/>
+        </w:rPr>
+      </w:pPr>
+      <w:r>
+        <w:rPr>
+          <w:b/>
+          <w:color w:val="1A1A1A"/>
+          <w:sz w:val="28"/>
+          <w:szCs w:val="28"/>
         </w:rPr>
         <w:lastRenderedPageBreak/>
         <w:t>Intellectual Property Terms</w:t>
@@ -3274,7 +4237,7 @@
                     <pic:cNvPicPr preferRelativeResize="0"/>
                   </pic:nvPicPr>
                   <pic:blipFill>
-                    <a:blip r:embed="rId15"/>
+                    <a:blip r:embed="rId25"/>
                     <a:srcRect/>
                     <a:stretch>
                       <a:fillRect/>
@@ -3310,6 +4273,345 @@
 <file path=word/numbering.xml><?xml version="1.0" encoding="utf-8"?>
 <w:numbering xmlns:wpc="http://schemas.microsoft.com/office/word/2010/wordprocessingCanvas" xmlns:cx="http://schemas.microsoft.com/office/drawing/2014/chartex" xmlns:cx1="http://schemas.microsoft.com/office/drawing/2015/9/8/chartex" xmlns:cx2="http://schemas.microsoft.com/office/drawing/2015/10/21/chartex" xmlns:cx3="http://schemas.microsoft.com/office/drawing/2016/5/9/chartex" xmlns:cx4="http://schemas.microsoft.com/office/drawing/2016/5/10/chartex" xmlns:cx5="http://schemas.microsoft.com/office/drawing/2016/5/11/chartex" xmlns:cx6="http://schemas.microsoft.com/office/drawing/2016/5/12/chartex" xmlns:cx7="http://schemas.microsoft.com/office/drawing/2016/5/13/chartex" xmlns:cx8="http://schemas.microsoft.com/office/drawing/2016/5/14/chartex" xmlns:mc="http://schemas.openxmlformats.org/markup-compatibility/2006" xmlns:aink="http://schemas.microsoft.com/office/drawing/2016/ink" xmlns:am3d="http://schemas.microsoft.com/office/drawing/2017/model3d" xmlns:o="urn:schemas-microsoft-com:office:office" xmlns:r="http://schemas.openxmlformats.org/officeDocument/2006/relationships" xmlns:m="http://schemas.openxmlformats.org/officeDocument/2006/math" xmlns:v="urn:schemas-microsoft-com:vml" xmlns:wp14="http://schemas.microsoft.com/office/word/2010/wordprocessingDrawing" xmlns:wp="http://schemas.openxmlformats.org/drawingml/2006/wordprocessingDrawing" xmlns:w10="urn:schemas-microsoft-com:office:word" xmlns:w="http://schemas.openxmlformats.org/wordprocessingml/2006/main" xmlns:w14="http://schemas.microsoft.com/office/word/2010/wordml" xmlns:w15="http://schemas.microsoft.com/office/word/2012/wordml" xmlns:w16cex="http://schemas.microsoft.com/office/word/2018/wordml/cex" xmlns:w16cid="http://schemas.microsoft.com/office/word/2016/wordml/cid" xmlns:w16="http://schemas.microsoft.com/office/word/2018/wordml" xmlns:w16se="http://schemas.microsoft.com/office/word/2015/wordml/symex" xmlns:wpg="http://schemas.microsoft.com/office/word/2010/wordprocessingGroup" xmlns:wpi="http://schemas.microsoft.com/office/word/2010/wordprocessingInk" xmlns:wne="http://schemas.microsoft.com/office/word/2006/wordml" xmlns:wps="http://schemas.microsoft.com/office/word/2010/wordprocessingShape" mc:Ignorable="w14 w15 w16se w16cid w16 w16cex wp14">
   <w:abstractNum w:abstractNumId="0" w15:restartNumberingAfterBreak="0">
+    <w:nsid w:val="0C8E48B6"/>
+    <w:multiLevelType w:val="hybridMultilevel"/>
+    <w:tmpl w:val="81306CFC"/>
+    <w:lvl w:ilvl="0" w:tplc="04090001">
+      <w:start w:val="1"/>
+      <w:numFmt w:val="bullet"/>
+      <w:lvlText w:val=""/>
+      <w:lvlJc w:val="left"/>
+      <w:pPr>
+        <w:ind w:left="1800" w:hanging="360"/>
+      </w:pPr>
+      <w:rPr>
+        <w:rFonts w:ascii="Symbol" w:hAnsi="Symbol" w:hint="default"/>
+      </w:rPr>
+    </w:lvl>
+    <w:lvl w:ilvl="1" w:tplc="04090003" w:tentative="1">
+      <w:start w:val="1"/>
+      <w:numFmt w:val="bullet"/>
+      <w:lvlText w:val="o"/>
+      <w:lvlJc w:val="left"/>
+      <w:pPr>
+        <w:ind w:left="2520" w:hanging="360"/>
+      </w:pPr>
+      <w:rPr>
+        <w:rFonts w:ascii="Courier New" w:hAnsi="Courier New" w:cs="Courier New" w:hint="default"/>
+      </w:rPr>
+    </w:lvl>
+    <w:lvl w:ilvl="2" w:tplc="04090005" w:tentative="1">
+      <w:start w:val="1"/>
+      <w:numFmt w:val="bullet"/>
+      <w:lvlText w:val=""/>
+      <w:lvlJc w:val="left"/>
+      <w:pPr>
+        <w:ind w:left="3240" w:hanging="360"/>
+      </w:pPr>
+      <w:rPr>
+        <w:rFonts w:ascii="Wingdings" w:hAnsi="Wingdings" w:hint="default"/>
+      </w:rPr>
+    </w:lvl>
+    <w:lvl w:ilvl="3" w:tplc="04090001" w:tentative="1">
+      <w:start w:val="1"/>
+      <w:numFmt w:val="bullet"/>
+      <w:lvlText w:val=""/>
+      <w:lvlJc w:val="left"/>
+      <w:pPr>
+        <w:ind w:left="3960" w:hanging="360"/>
+      </w:pPr>
+      <w:rPr>
+        <w:rFonts w:ascii="Symbol" w:hAnsi="Symbol" w:hint="default"/>
+      </w:rPr>
+    </w:lvl>
+    <w:lvl w:ilvl="4" w:tplc="04090003" w:tentative="1">
+      <w:start w:val="1"/>
+      <w:numFmt w:val="bullet"/>
+      <w:lvlText w:val="o"/>
+      <w:lvlJc w:val="left"/>
+      <w:pPr>
+        <w:ind w:left="4680" w:hanging="360"/>
+      </w:pPr>
+      <w:rPr>
+        <w:rFonts w:ascii="Courier New" w:hAnsi="Courier New" w:cs="Courier New" w:hint="default"/>
+      </w:rPr>
+    </w:lvl>
+    <w:lvl w:ilvl="5" w:tplc="04090005" w:tentative="1">
+      <w:start w:val="1"/>
+      <w:numFmt w:val="bullet"/>
+      <w:lvlText w:val=""/>
+      <w:lvlJc w:val="left"/>
+      <w:pPr>
+        <w:ind w:left="5400" w:hanging="360"/>
+      </w:pPr>
+      <w:rPr>
+        <w:rFonts w:ascii="Wingdings" w:hAnsi="Wingdings" w:hint="default"/>
+      </w:rPr>
+    </w:lvl>
+    <w:lvl w:ilvl="6" w:tplc="04090001" w:tentative="1">
+      <w:start w:val="1"/>
+      <w:numFmt w:val="bullet"/>
+      <w:lvlText w:val=""/>
+      <w:lvlJc w:val="left"/>
+      <w:pPr>
+        <w:ind w:left="6120" w:hanging="360"/>
+      </w:pPr>
+      <w:rPr>
+        <w:rFonts w:ascii="Symbol" w:hAnsi="Symbol" w:hint="default"/>
+      </w:rPr>
+    </w:lvl>
+    <w:lvl w:ilvl="7" w:tplc="04090003" w:tentative="1">
+      <w:start w:val="1"/>
+      <w:numFmt w:val="bullet"/>
+      <w:lvlText w:val="o"/>
+      <w:lvlJc w:val="left"/>
+      <w:pPr>
+        <w:ind w:left="6840" w:hanging="360"/>
+      </w:pPr>
+      <w:rPr>
+        <w:rFonts w:ascii="Courier New" w:hAnsi="Courier New" w:cs="Courier New" w:hint="default"/>
+      </w:rPr>
+    </w:lvl>
+    <w:lvl w:ilvl="8" w:tplc="04090005" w:tentative="1">
+      <w:start w:val="1"/>
+      <w:numFmt w:val="bullet"/>
+      <w:lvlText w:val=""/>
+      <w:lvlJc w:val="left"/>
+      <w:pPr>
+        <w:ind w:left="7560" w:hanging="360"/>
+      </w:pPr>
+      <w:rPr>
+        <w:rFonts w:ascii="Wingdings" w:hAnsi="Wingdings" w:hint="default"/>
+      </w:rPr>
+    </w:lvl>
+  </w:abstractNum>
+  <w:abstractNum w:abstractNumId="1" w15:restartNumberingAfterBreak="0">
+    <w:nsid w:val="1EB66331"/>
+    <w:multiLevelType w:val="hybridMultilevel"/>
+    <w:tmpl w:val="3B5CAD0C"/>
+    <w:lvl w:ilvl="0" w:tplc="04090001">
+      <w:start w:val="1"/>
+      <w:numFmt w:val="bullet"/>
+      <w:lvlText w:val=""/>
+      <w:lvlJc w:val="left"/>
+      <w:pPr>
+        <w:ind w:left="720" w:hanging="360"/>
+      </w:pPr>
+      <w:rPr>
+        <w:rFonts w:ascii="Symbol" w:hAnsi="Symbol" w:hint="default"/>
+      </w:rPr>
+    </w:lvl>
+    <w:lvl w:ilvl="1" w:tplc="04090003">
+      <w:start w:val="1"/>
+      <w:numFmt w:val="bullet"/>
+      <w:lvlText w:val="o"/>
+      <w:lvlJc w:val="left"/>
+      <w:pPr>
+        <w:ind w:left="1440" w:hanging="360"/>
+      </w:pPr>
+      <w:rPr>
+        <w:rFonts w:ascii="Courier New" w:hAnsi="Courier New" w:cs="Courier New" w:hint="default"/>
+      </w:rPr>
+    </w:lvl>
+    <w:lvl w:ilvl="2" w:tplc="04090005" w:tentative="1">
+      <w:start w:val="1"/>
+      <w:numFmt w:val="bullet"/>
+      <w:lvlText w:val=""/>
+      <w:lvlJc w:val="left"/>
+      <w:pPr>
+        <w:ind w:left="2160" w:hanging="360"/>
+      </w:pPr>
+      <w:rPr>
+        <w:rFonts w:ascii="Wingdings" w:hAnsi="Wingdings" w:hint="default"/>
+      </w:rPr>
+    </w:lvl>
+    <w:lvl w:ilvl="3" w:tplc="04090001" w:tentative="1">
+      <w:start w:val="1"/>
+      <w:numFmt w:val="bullet"/>
+      <w:lvlText w:val=""/>
+      <w:lvlJc w:val="left"/>
+      <w:pPr>
+        <w:ind w:left="2880" w:hanging="360"/>
+      </w:pPr>
+      <w:rPr>
+        <w:rFonts w:ascii="Symbol" w:hAnsi="Symbol" w:hint="default"/>
+      </w:rPr>
+    </w:lvl>
+    <w:lvl w:ilvl="4" w:tplc="04090003" w:tentative="1">
+      <w:start w:val="1"/>
+      <w:numFmt w:val="bullet"/>
+      <w:lvlText w:val="o"/>
+      <w:lvlJc w:val="left"/>
+      <w:pPr>
+        <w:ind w:left="3600" w:hanging="360"/>
+      </w:pPr>
+      <w:rPr>
+        <w:rFonts w:ascii="Courier New" w:hAnsi="Courier New" w:cs="Courier New" w:hint="default"/>
+      </w:rPr>
+    </w:lvl>
+    <w:lvl w:ilvl="5" w:tplc="04090005" w:tentative="1">
+      <w:start w:val="1"/>
+      <w:numFmt w:val="bullet"/>
+      <w:lvlText w:val=""/>
+      <w:lvlJc w:val="left"/>
+      <w:pPr>
+        <w:ind w:left="4320" w:hanging="360"/>
+      </w:pPr>
+      <w:rPr>
+        <w:rFonts w:ascii="Wingdings" w:hAnsi="Wingdings" w:hint="default"/>
+      </w:rPr>
+    </w:lvl>
+    <w:lvl w:ilvl="6" w:tplc="04090001" w:tentative="1">
+      <w:start w:val="1"/>
+      <w:numFmt w:val="bullet"/>
+      <w:lvlText w:val=""/>
+      <w:lvlJc w:val="left"/>
+      <w:pPr>
+        <w:ind w:left="5040" w:hanging="360"/>
+      </w:pPr>
+      <w:rPr>
+        <w:rFonts w:ascii="Symbol" w:hAnsi="Symbol" w:hint="default"/>
+      </w:rPr>
+    </w:lvl>
+    <w:lvl w:ilvl="7" w:tplc="04090003" w:tentative="1">
+      <w:start w:val="1"/>
+      <w:numFmt w:val="bullet"/>
+      <w:lvlText w:val="o"/>
+      <w:lvlJc w:val="left"/>
+      <w:pPr>
+        <w:ind w:left="5760" w:hanging="360"/>
+      </w:pPr>
+      <w:rPr>
+        <w:rFonts w:ascii="Courier New" w:hAnsi="Courier New" w:cs="Courier New" w:hint="default"/>
+      </w:rPr>
+    </w:lvl>
+    <w:lvl w:ilvl="8" w:tplc="04090005" w:tentative="1">
+      <w:start w:val="1"/>
+      <w:numFmt w:val="bullet"/>
+      <w:lvlText w:val=""/>
+      <w:lvlJc w:val="left"/>
+      <w:pPr>
+        <w:ind w:left="6480" w:hanging="360"/>
+      </w:pPr>
+      <w:rPr>
+        <w:rFonts w:ascii="Wingdings" w:hAnsi="Wingdings" w:hint="default"/>
+      </w:rPr>
+    </w:lvl>
+  </w:abstractNum>
+  <w:abstractNum w:abstractNumId="2" w15:restartNumberingAfterBreak="0">
+    <w:nsid w:val="23E1274F"/>
+    <w:multiLevelType w:val="hybridMultilevel"/>
+    <w:tmpl w:val="87CC16B6"/>
+    <w:lvl w:ilvl="0" w:tplc="04090001">
+      <w:start w:val="1"/>
+      <w:numFmt w:val="bullet"/>
+      <w:lvlText w:val=""/>
+      <w:lvlJc w:val="left"/>
+      <w:pPr>
+        <w:ind w:left="720" w:hanging="360"/>
+      </w:pPr>
+      <w:rPr>
+        <w:rFonts w:ascii="Symbol" w:hAnsi="Symbol" w:hint="default"/>
+      </w:rPr>
+    </w:lvl>
+    <w:lvl w:ilvl="1" w:tplc="04090003">
+      <w:start w:val="1"/>
+      <w:numFmt w:val="bullet"/>
+      <w:lvlText w:val="o"/>
+      <w:lvlJc w:val="left"/>
+      <w:pPr>
+        <w:ind w:left="1440" w:hanging="360"/>
+      </w:pPr>
+      <w:rPr>
+        <w:rFonts w:ascii="Courier New" w:hAnsi="Courier New" w:cs="Courier New" w:hint="default"/>
+      </w:rPr>
+    </w:lvl>
+    <w:lvl w:ilvl="2" w:tplc="04090005" w:tentative="1">
+      <w:start w:val="1"/>
+      <w:numFmt w:val="bullet"/>
+      <w:lvlText w:val=""/>
+      <w:lvlJc w:val="left"/>
+      <w:pPr>
+        <w:ind w:left="2160" w:hanging="360"/>
+      </w:pPr>
+      <w:rPr>
+        <w:rFonts w:ascii="Wingdings" w:hAnsi="Wingdings" w:hint="default"/>
+      </w:rPr>
+    </w:lvl>
+    <w:lvl w:ilvl="3" w:tplc="04090001" w:tentative="1">
+      <w:start w:val="1"/>
+      <w:numFmt w:val="bullet"/>
+      <w:lvlText w:val=""/>
+      <w:lvlJc w:val="left"/>
+      <w:pPr>
+        <w:ind w:left="2880" w:hanging="360"/>
+      </w:pPr>
+      <w:rPr>
+        <w:rFonts w:ascii="Symbol" w:hAnsi="Symbol" w:hint="default"/>
+      </w:rPr>
+    </w:lvl>
+    <w:lvl w:ilvl="4" w:tplc="04090003" w:tentative="1">
+      <w:start w:val="1"/>
+      <w:numFmt w:val="bullet"/>
+      <w:lvlText w:val="o"/>
+      <w:lvlJc w:val="left"/>
+      <w:pPr>
+        <w:ind w:left="3600" w:hanging="360"/>
+      </w:pPr>
+      <w:rPr>
+        <w:rFonts w:ascii="Courier New" w:hAnsi="Courier New" w:cs="Courier New" w:hint="default"/>
+      </w:rPr>
+    </w:lvl>
+    <w:lvl w:ilvl="5" w:tplc="04090005" w:tentative="1">
+      <w:start w:val="1"/>
+      <w:numFmt w:val="bullet"/>
+      <w:lvlText w:val=""/>
+      <w:lvlJc w:val="left"/>
+      <w:pPr>
+        <w:ind w:left="4320" w:hanging="360"/>
+      </w:pPr>
+      <w:rPr>
+        <w:rFonts w:ascii="Wingdings" w:hAnsi="Wingdings" w:hint="default"/>
+      </w:rPr>
+    </w:lvl>
+    <w:lvl w:ilvl="6" w:tplc="04090001" w:tentative="1">
+      <w:start w:val="1"/>
+      <w:numFmt w:val="bullet"/>
+      <w:lvlText w:val=""/>
+      <w:lvlJc w:val="left"/>
+      <w:pPr>
+        <w:ind w:left="5040" w:hanging="360"/>
+      </w:pPr>
+      <w:rPr>
+        <w:rFonts w:ascii="Symbol" w:hAnsi="Symbol" w:hint="default"/>
+      </w:rPr>
+    </w:lvl>
+    <w:lvl w:ilvl="7" w:tplc="04090003" w:tentative="1">
+      <w:start w:val="1"/>
+      <w:numFmt w:val="bullet"/>
+      <w:lvlText w:val="o"/>
+      <w:lvlJc w:val="left"/>
+      <w:pPr>
+        <w:ind w:left="5760" w:hanging="360"/>
+      </w:pPr>
+      <w:rPr>
+        <w:rFonts w:ascii="Courier New" w:hAnsi="Courier New" w:cs="Courier New" w:hint="default"/>
+      </w:rPr>
+    </w:lvl>
+    <w:lvl w:ilvl="8" w:tplc="04090005" w:tentative="1">
+      <w:start w:val="1"/>
+      <w:numFmt w:val="bullet"/>
+      <w:lvlText w:val=""/>
+      <w:lvlJc w:val="left"/>
+      <w:pPr>
+        <w:ind w:left="6480" w:hanging="360"/>
+      </w:pPr>
+      <w:rPr>
+        <w:rFonts w:ascii="Wingdings" w:hAnsi="Wingdings" w:hint="default"/>
+      </w:rPr>
+    </w:lvl>
+  </w:abstractNum>
+  <w:abstractNum w:abstractNumId="3" w15:restartNumberingAfterBreak="0">
     <w:nsid w:val="34376205"/>
     <w:multiLevelType w:val="multilevel"/>
     <w:tmpl w:val="36DE565A"/>
@@ -3422,8 +4724,365 @@
       </w:rPr>
     </w:lvl>
   </w:abstractNum>
+  <w:abstractNum w:abstractNumId="4" w15:restartNumberingAfterBreak="0">
+    <w:nsid w:val="49255E32"/>
+    <w:multiLevelType w:val="hybridMultilevel"/>
+    <w:tmpl w:val="EB2EF640"/>
+    <w:lvl w:ilvl="0" w:tplc="04090001">
+      <w:start w:val="1"/>
+      <w:numFmt w:val="bullet"/>
+      <w:lvlText w:val=""/>
+      <w:lvlJc w:val="left"/>
+      <w:pPr>
+        <w:ind w:left="720" w:hanging="360"/>
+      </w:pPr>
+      <w:rPr>
+        <w:rFonts w:ascii="Symbol" w:hAnsi="Symbol" w:hint="default"/>
+      </w:rPr>
+    </w:lvl>
+    <w:lvl w:ilvl="1" w:tplc="04090003">
+      <w:start w:val="1"/>
+      <w:numFmt w:val="bullet"/>
+      <w:lvlText w:val="o"/>
+      <w:lvlJc w:val="left"/>
+      <w:pPr>
+        <w:ind w:left="1440" w:hanging="360"/>
+      </w:pPr>
+      <w:rPr>
+        <w:rFonts w:ascii="Courier New" w:hAnsi="Courier New" w:cs="Courier New" w:hint="default"/>
+      </w:rPr>
+    </w:lvl>
+    <w:lvl w:ilvl="2" w:tplc="04090005" w:tentative="1">
+      <w:start w:val="1"/>
+      <w:numFmt w:val="bullet"/>
+      <w:lvlText w:val=""/>
+      <w:lvlJc w:val="left"/>
+      <w:pPr>
+        <w:ind w:left="2160" w:hanging="360"/>
+      </w:pPr>
+      <w:rPr>
+        <w:rFonts w:ascii="Wingdings" w:hAnsi="Wingdings" w:hint="default"/>
+      </w:rPr>
+    </w:lvl>
+    <w:lvl w:ilvl="3" w:tplc="04090001" w:tentative="1">
+      <w:start w:val="1"/>
+      <w:numFmt w:val="bullet"/>
+      <w:lvlText w:val=""/>
+      <w:lvlJc w:val="left"/>
+      <w:pPr>
+        <w:ind w:left="2880" w:hanging="360"/>
+      </w:pPr>
+      <w:rPr>
+        <w:rFonts w:ascii="Symbol" w:hAnsi="Symbol" w:hint="default"/>
+      </w:rPr>
+    </w:lvl>
+    <w:lvl w:ilvl="4" w:tplc="04090003" w:tentative="1">
+      <w:start w:val="1"/>
+      <w:numFmt w:val="bullet"/>
+      <w:lvlText w:val="o"/>
+      <w:lvlJc w:val="left"/>
+      <w:pPr>
+        <w:ind w:left="3600" w:hanging="360"/>
+      </w:pPr>
+      <w:rPr>
+        <w:rFonts w:ascii="Courier New" w:hAnsi="Courier New" w:cs="Courier New" w:hint="default"/>
+      </w:rPr>
+    </w:lvl>
+    <w:lvl w:ilvl="5" w:tplc="04090005" w:tentative="1">
+      <w:start w:val="1"/>
+      <w:numFmt w:val="bullet"/>
+      <w:lvlText w:val=""/>
+      <w:lvlJc w:val="left"/>
+      <w:pPr>
+        <w:ind w:left="4320" w:hanging="360"/>
+      </w:pPr>
+      <w:rPr>
+        <w:rFonts w:ascii="Wingdings" w:hAnsi="Wingdings" w:hint="default"/>
+      </w:rPr>
+    </w:lvl>
+    <w:lvl w:ilvl="6" w:tplc="04090001" w:tentative="1">
+      <w:start w:val="1"/>
+      <w:numFmt w:val="bullet"/>
+      <w:lvlText w:val=""/>
+      <w:lvlJc w:val="left"/>
+      <w:pPr>
+        <w:ind w:left="5040" w:hanging="360"/>
+      </w:pPr>
+      <w:rPr>
+        <w:rFonts w:ascii="Symbol" w:hAnsi="Symbol" w:hint="default"/>
+      </w:rPr>
+    </w:lvl>
+    <w:lvl w:ilvl="7" w:tplc="04090003" w:tentative="1">
+      <w:start w:val="1"/>
+      <w:numFmt w:val="bullet"/>
+      <w:lvlText w:val="o"/>
+      <w:lvlJc w:val="left"/>
+      <w:pPr>
+        <w:ind w:left="5760" w:hanging="360"/>
+      </w:pPr>
+      <w:rPr>
+        <w:rFonts w:ascii="Courier New" w:hAnsi="Courier New" w:cs="Courier New" w:hint="default"/>
+      </w:rPr>
+    </w:lvl>
+    <w:lvl w:ilvl="8" w:tplc="04090005" w:tentative="1">
+      <w:start w:val="1"/>
+      <w:numFmt w:val="bullet"/>
+      <w:lvlText w:val=""/>
+      <w:lvlJc w:val="left"/>
+      <w:pPr>
+        <w:ind w:left="6480" w:hanging="360"/>
+      </w:pPr>
+      <w:rPr>
+        <w:rFonts w:ascii="Wingdings" w:hAnsi="Wingdings" w:hint="default"/>
+      </w:rPr>
+    </w:lvl>
+  </w:abstractNum>
+  <w:abstractNum w:abstractNumId="5" w15:restartNumberingAfterBreak="0">
+    <w:nsid w:val="522E02F2"/>
+    <w:multiLevelType w:val="hybridMultilevel"/>
+    <w:tmpl w:val="7BB8CCE6"/>
+    <w:lvl w:ilvl="0" w:tplc="04090001">
+      <w:start w:val="1"/>
+      <w:numFmt w:val="bullet"/>
+      <w:lvlText w:val=""/>
+      <w:lvlJc w:val="left"/>
+      <w:pPr>
+        <w:ind w:left="1080" w:hanging="360"/>
+      </w:pPr>
+      <w:rPr>
+        <w:rFonts w:ascii="Symbol" w:hAnsi="Symbol" w:hint="default"/>
+      </w:rPr>
+    </w:lvl>
+    <w:lvl w:ilvl="1" w:tplc="04090003" w:tentative="1">
+      <w:start w:val="1"/>
+      <w:numFmt w:val="bullet"/>
+      <w:lvlText w:val="o"/>
+      <w:lvlJc w:val="left"/>
+      <w:pPr>
+        <w:ind w:left="1800" w:hanging="360"/>
+      </w:pPr>
+      <w:rPr>
+        <w:rFonts w:ascii="Courier New" w:hAnsi="Courier New" w:cs="Courier New" w:hint="default"/>
+      </w:rPr>
+    </w:lvl>
+    <w:lvl w:ilvl="2" w:tplc="04090005" w:tentative="1">
+      <w:start w:val="1"/>
+      <w:numFmt w:val="bullet"/>
+      <w:lvlText w:val=""/>
+      <w:lvlJc w:val="left"/>
+      <w:pPr>
+        <w:ind w:left="2520" w:hanging="360"/>
+      </w:pPr>
+      <w:rPr>
+        <w:rFonts w:ascii="Wingdings" w:hAnsi="Wingdings" w:hint="default"/>
+      </w:rPr>
+    </w:lvl>
+    <w:lvl w:ilvl="3" w:tplc="04090001" w:tentative="1">
+      <w:start w:val="1"/>
+      <w:numFmt w:val="bullet"/>
+      <w:lvlText w:val=""/>
+      <w:lvlJc w:val="left"/>
+      <w:pPr>
+        <w:ind w:left="3240" w:hanging="360"/>
+      </w:pPr>
+      <w:rPr>
+        <w:rFonts w:ascii="Symbol" w:hAnsi="Symbol" w:hint="default"/>
+      </w:rPr>
+    </w:lvl>
+    <w:lvl w:ilvl="4" w:tplc="04090003" w:tentative="1">
+      <w:start w:val="1"/>
+      <w:numFmt w:val="bullet"/>
+      <w:lvlText w:val="o"/>
+      <w:lvlJc w:val="left"/>
+      <w:pPr>
+        <w:ind w:left="3960" w:hanging="360"/>
+      </w:pPr>
+      <w:rPr>
+        <w:rFonts w:ascii="Courier New" w:hAnsi="Courier New" w:cs="Courier New" w:hint="default"/>
+      </w:rPr>
+    </w:lvl>
+    <w:lvl w:ilvl="5" w:tplc="04090005" w:tentative="1">
+      <w:start w:val="1"/>
+      <w:numFmt w:val="bullet"/>
+      <w:lvlText w:val=""/>
+      <w:lvlJc w:val="left"/>
+      <w:pPr>
+        <w:ind w:left="4680" w:hanging="360"/>
+      </w:pPr>
+      <w:rPr>
+        <w:rFonts w:ascii="Wingdings" w:hAnsi="Wingdings" w:hint="default"/>
+      </w:rPr>
+    </w:lvl>
+    <w:lvl w:ilvl="6" w:tplc="04090001" w:tentative="1">
+      <w:start w:val="1"/>
+      <w:numFmt w:val="bullet"/>
+      <w:lvlText w:val=""/>
+      <w:lvlJc w:val="left"/>
+      <w:pPr>
+        <w:ind w:left="5400" w:hanging="360"/>
+      </w:pPr>
+      <w:rPr>
+        <w:rFonts w:ascii="Symbol" w:hAnsi="Symbol" w:hint="default"/>
+      </w:rPr>
+    </w:lvl>
+    <w:lvl w:ilvl="7" w:tplc="04090003" w:tentative="1">
+      <w:start w:val="1"/>
+      <w:numFmt w:val="bullet"/>
+      <w:lvlText w:val="o"/>
+      <w:lvlJc w:val="left"/>
+      <w:pPr>
+        <w:ind w:left="6120" w:hanging="360"/>
+      </w:pPr>
+      <w:rPr>
+        <w:rFonts w:ascii="Courier New" w:hAnsi="Courier New" w:cs="Courier New" w:hint="default"/>
+      </w:rPr>
+    </w:lvl>
+    <w:lvl w:ilvl="8" w:tplc="04090005" w:tentative="1">
+      <w:start w:val="1"/>
+      <w:numFmt w:val="bullet"/>
+      <w:lvlText w:val=""/>
+      <w:lvlJc w:val="left"/>
+      <w:pPr>
+        <w:ind w:left="6840" w:hanging="360"/>
+      </w:pPr>
+      <w:rPr>
+        <w:rFonts w:ascii="Wingdings" w:hAnsi="Wingdings" w:hint="default"/>
+      </w:rPr>
+    </w:lvl>
+  </w:abstractNum>
+  <w:abstractNum w:abstractNumId="6" w15:restartNumberingAfterBreak="0">
+    <w:nsid w:val="53AE797C"/>
+    <w:multiLevelType w:val="hybridMultilevel"/>
+    <w:tmpl w:val="A8961F00"/>
+    <w:lvl w:ilvl="0" w:tplc="04090001">
+      <w:start w:val="1"/>
+      <w:numFmt w:val="bullet"/>
+      <w:lvlText w:val=""/>
+      <w:lvlJc w:val="left"/>
+      <w:pPr>
+        <w:ind w:left="360" w:hanging="360"/>
+      </w:pPr>
+      <w:rPr>
+        <w:rFonts w:ascii="Symbol" w:hAnsi="Symbol" w:hint="default"/>
+      </w:rPr>
+    </w:lvl>
+    <w:lvl w:ilvl="1" w:tplc="04090003" w:tentative="1">
+      <w:start w:val="1"/>
+      <w:numFmt w:val="bullet"/>
+      <w:lvlText w:val="o"/>
+      <w:lvlJc w:val="left"/>
+      <w:pPr>
+        <w:ind w:left="1080" w:hanging="360"/>
+      </w:pPr>
+      <w:rPr>
+        <w:rFonts w:ascii="Courier New" w:hAnsi="Courier New" w:cs="Courier New" w:hint="default"/>
+      </w:rPr>
+    </w:lvl>
+    <w:lvl w:ilvl="2" w:tplc="04090005" w:tentative="1">
+      <w:start w:val="1"/>
+      <w:numFmt w:val="bullet"/>
+      <w:lvlText w:val=""/>
+      <w:lvlJc w:val="left"/>
+      <w:pPr>
+        <w:ind w:left="1800" w:hanging="360"/>
+      </w:pPr>
+      <w:rPr>
+        <w:rFonts w:ascii="Wingdings" w:hAnsi="Wingdings" w:hint="default"/>
+      </w:rPr>
+    </w:lvl>
+    <w:lvl w:ilvl="3" w:tplc="04090001" w:tentative="1">
+      <w:start w:val="1"/>
+      <w:numFmt w:val="bullet"/>
+      <w:lvlText w:val=""/>
+      <w:lvlJc w:val="left"/>
+      <w:pPr>
+        <w:ind w:left="2520" w:hanging="360"/>
+      </w:pPr>
+      <w:rPr>
+        <w:rFonts w:ascii="Symbol" w:hAnsi="Symbol" w:hint="default"/>
+      </w:rPr>
+    </w:lvl>
+    <w:lvl w:ilvl="4" w:tplc="04090003" w:tentative="1">
+      <w:start w:val="1"/>
+      <w:numFmt w:val="bullet"/>
+      <w:lvlText w:val="o"/>
+      <w:lvlJc w:val="left"/>
+      <w:pPr>
+        <w:ind w:left="3240" w:hanging="360"/>
+      </w:pPr>
+      <w:rPr>
+        <w:rFonts w:ascii="Courier New" w:hAnsi="Courier New" w:cs="Courier New" w:hint="default"/>
+      </w:rPr>
+    </w:lvl>
+    <w:lvl w:ilvl="5" w:tplc="04090005" w:tentative="1">
+      <w:start w:val="1"/>
+      <w:numFmt w:val="bullet"/>
+      <w:lvlText w:val=""/>
+      <w:lvlJc w:val="left"/>
+      <w:pPr>
+        <w:ind w:left="3960" w:hanging="360"/>
+      </w:pPr>
+      <w:rPr>
+        <w:rFonts w:ascii="Wingdings" w:hAnsi="Wingdings" w:hint="default"/>
+      </w:rPr>
+    </w:lvl>
+    <w:lvl w:ilvl="6" w:tplc="04090001" w:tentative="1">
+      <w:start w:val="1"/>
+      <w:numFmt w:val="bullet"/>
+      <w:lvlText w:val=""/>
+      <w:lvlJc w:val="left"/>
+      <w:pPr>
+        <w:ind w:left="4680" w:hanging="360"/>
+      </w:pPr>
+      <w:rPr>
+        <w:rFonts w:ascii="Symbol" w:hAnsi="Symbol" w:hint="default"/>
+      </w:rPr>
+    </w:lvl>
+    <w:lvl w:ilvl="7" w:tplc="04090003" w:tentative="1">
+      <w:start w:val="1"/>
+      <w:numFmt w:val="bullet"/>
+      <w:lvlText w:val="o"/>
+      <w:lvlJc w:val="left"/>
+      <w:pPr>
+        <w:ind w:left="5400" w:hanging="360"/>
+      </w:pPr>
+      <w:rPr>
+        <w:rFonts w:ascii="Courier New" w:hAnsi="Courier New" w:cs="Courier New" w:hint="default"/>
+      </w:rPr>
+    </w:lvl>
+    <w:lvl w:ilvl="8" w:tplc="04090005" w:tentative="1">
+      <w:start w:val="1"/>
+      <w:numFmt w:val="bullet"/>
+      <w:lvlText w:val=""/>
+      <w:lvlJc w:val="left"/>
+      <w:pPr>
+        <w:ind w:left="6120" w:hanging="360"/>
+      </w:pPr>
+      <w:rPr>
+        <w:rFonts w:ascii="Wingdings" w:hAnsi="Wingdings" w:hint="default"/>
+      </w:rPr>
+    </w:lvl>
+  </w:abstractNum>
   <w:num w:numId="1">
+    <w:abstractNumId w:val="3"/>
+  </w:num>
+  <w:num w:numId="2">
+    <w:abstractNumId w:val="5"/>
+  </w:num>
+  <w:num w:numId="3">
+    <w:abstractNumId w:val="1"/>
+  </w:num>
+  <w:num w:numId="4">
     <w:abstractNumId w:val="0"/>
+  </w:num>
+  <w:num w:numId="5">
+    <w:abstractNumId w:val="6"/>
+  </w:num>
+  <w:num w:numId="6">
+    <w:abstractNumId w:val="2"/>
+  </w:num>
+  <w:num w:numId="7">
+    <w:abstractNumId w:val="4"/>
   </w:num>
 </w:numbering>
 </file>
@@ -4000,6 +5659,17 @@
       <w:szCs w:val="30"/>
     </w:rPr>
   </w:style>
+  <w:style w:type="paragraph" w:styleId="ListParagraph">
+    <w:name w:val="List Paragraph"/>
+    <w:basedOn w:val="Normal"/>
+    <w:uiPriority w:val="34"/>
+    <w:qFormat/>
+    <w:rsid w:val="0042740A"/>
+    <w:pPr>
+      <w:ind w:left="720"/>
+      <w:contextualSpacing/>
+    </w:pPr>
+  </w:style>
 </w:styles>
 </file>
 

</xml_diff>